<commit_message>
Spring Boot, Spring Data, Spring Cloud OpenFeign
</commit_message>
<xml_diff>
--- a/hopf-it/Profil_Hopf.docx
+++ b/hopf-it/Profil_Hopf.docx
@@ -2254,7 +2254,101 @@
           <w:kern w:val="0"/>
           <w:lang w:val="en-US" w:eastAsia="de-DE"/>
         </w:rPr>
-        <w:t>Spring Boot, Spring Data, Spring Cloud OpenFeign</w:t>
+        <w:t>Release und Feature Toggles</w:t>
+      </w:r>
+    </w:p>
+    <w:p>
+      <w:pPr>
+        <w:pStyle w:val="Listenabsatz"/>
+        <w:widowControl/>
+        <w:numPr>
+          <w:ilvl w:val="0"/>
+          <w:numId w:val="7"/>
+        </w:numPr>
+        <w:suppressAutoHyphens w:val="0"/>
+        <w:autoSpaceDE/>
+        <w:textAlignment w:val="auto"/>
+        <w:rPr>
+          <w:rFonts w:ascii="Arial" w:hAnsi="Arial" w:cs="Arial"/>
+          <w:kern w:val="0"/>
+          <w:lang w:eastAsia="de-DE"/>
+        </w:rPr>
+      </w:pPr>
+      <w:r>
+        <w:rPr>
+          <w:rFonts w:ascii="Arial" w:hAnsi="Arial" w:cs="Arial"/>
+          <w:kern w:val="0"/>
+          <w:lang w:eastAsia="de-DE"/>
+        </w:rPr>
+        <w:t>JavaScript NodeJs</w:t>
+      </w:r>
+      <w:r>
+        <w:rPr>
+          <w:rFonts w:ascii="Arial" w:hAnsi="Arial" w:cs="Arial"/>
+          <w:kern w:val="0"/>
+          <w:lang w:eastAsia="de-DE"/>
+        </w:rPr>
+        <w:t>,</w:t>
+      </w:r>
+      <w:r>
+        <w:rPr>
+          <w:rFonts w:ascii="Arial" w:hAnsi="Arial" w:cs="Arial"/>
+          <w:kern w:val="0"/>
+          <w:lang w:eastAsia="de-DE"/>
+        </w:rPr>
+        <w:t xml:space="preserve"> Tests mit Mocha und Chai</w:t>
+      </w:r>
+    </w:p>
+    <w:p>
+      <w:pPr>
+        <w:pStyle w:val="Listenabsatz"/>
+        <w:widowControl/>
+        <w:numPr>
+          <w:ilvl w:val="0"/>
+          <w:numId w:val="7"/>
+        </w:numPr>
+        <w:suppressAutoHyphens w:val="0"/>
+        <w:autoSpaceDE/>
+        <w:textAlignment w:val="auto"/>
+        <w:rPr>
+          <w:rFonts w:ascii="Arial" w:hAnsi="Arial" w:cs="Arial"/>
+          <w:kern w:val="0"/>
+          <w:lang w:eastAsia="de-DE"/>
+        </w:rPr>
+      </w:pPr>
+      <w:r>
+        <w:rPr>
+          <w:rFonts w:ascii="Arial" w:hAnsi="Arial" w:cs="Arial"/>
+          <w:kern w:val="0"/>
+          <w:lang w:eastAsia="de-DE"/>
+        </w:rPr>
+        <w:t>Sketch MeaXure Plugin UX/UI Grafik Tool</w:t>
+      </w:r>
+    </w:p>
+    <w:p>
+      <w:pPr>
+        <w:pStyle w:val="Listenabsatz"/>
+        <w:widowControl/>
+        <w:numPr>
+          <w:ilvl w:val="0"/>
+          <w:numId w:val="7"/>
+        </w:numPr>
+        <w:suppressAutoHyphens w:val="0"/>
+        <w:autoSpaceDE/>
+        <w:textAlignment w:val="auto"/>
+        <w:rPr>
+          <w:rFonts w:ascii="Arial" w:hAnsi="Arial" w:cs="Arial"/>
+          <w:kern w:val="0"/>
+          <w:lang w:eastAsia="de-DE"/>
+        </w:rPr>
+      </w:pPr>
+      <w:r>
+        <w:rPr>
+          <w:rFonts w:ascii="Arial" w:hAnsi="Arial" w:cs="Arial"/>
+          <w:kern w:val="0"/>
+          <w:lang w:eastAsia="de-DE"/>
+        </w:rPr>
+        <w:t>Kubernetes Secrets Konfiguration</w:t>
       </w:r>
     </w:p>
     <w:p>
@@ -2280,7 +2374,33 @@
           <w:kern w:val="0"/>
           <w:lang w:val="en-US" w:eastAsia="de-DE"/>
         </w:rPr>
-        <w:t>Release und Feature Toggles</w:t>
+        <w:t>Konfiguration von Istio Sidecar Service Mesh</w:t>
+      </w:r>
+    </w:p>
+    <w:p>
+      <w:pPr>
+        <w:pStyle w:val="Listenabsatz"/>
+        <w:widowControl/>
+        <w:numPr>
+          <w:ilvl w:val="0"/>
+          <w:numId w:val="7"/>
+        </w:numPr>
+        <w:suppressAutoHyphens w:val="0"/>
+        <w:autoSpaceDE/>
+        <w:textAlignment w:val="auto"/>
+        <w:rPr>
+          <w:rFonts w:ascii="Arial" w:hAnsi="Arial" w:cs="Arial"/>
+          <w:kern w:val="0"/>
+          <w:lang w:val="en-US" w:eastAsia="de-DE"/>
+        </w:rPr>
+      </w:pPr>
+      <w:r>
+        <w:rPr>
+          <w:rFonts w:ascii="Arial" w:hAnsi="Arial" w:cs="Arial"/>
+          <w:kern w:val="0"/>
+          <w:lang w:val="en-US" w:eastAsia="de-DE"/>
+        </w:rPr>
+        <w:t>DevOps mit CI/CD Jenkins Pipelines</w:t>
       </w:r>
     </w:p>
     <w:p>
@@ -2306,7 +2426,7 @@
           <w:kern w:val="0"/>
           <w:lang w:eastAsia="de-DE"/>
         </w:rPr>
-        <w:t>JavaScript NodeJs</w:t>
+        <w:t xml:space="preserve">Unix </w:t>
       </w:r>
       <w:r>
         <w:rPr>
@@ -2314,7 +2434,7 @@
           <w:kern w:val="0"/>
           <w:lang w:eastAsia="de-DE"/>
         </w:rPr>
-        <w:t>,</w:t>
+        <w:t>Shell Scripte</w:t>
       </w:r>
       <w:r>
         <w:rPr>
@@ -2322,7 +2442,7 @@
           <w:kern w:val="0"/>
           <w:lang w:eastAsia="de-DE"/>
         </w:rPr>
-        <w:t xml:space="preserve"> Tests mit Mocha und Chai</w:t>
+        <w:t xml:space="preserve"> mit bash</w:t>
       </w:r>
     </w:p>
     <w:p>
@@ -2348,281 +2468,215 @@
           <w:kern w:val="0"/>
           <w:lang w:eastAsia="de-DE"/>
         </w:rPr>
-        <w:t>Sketch MeaXure Plugin UX/UI Grafik Tool</w:t>
-      </w:r>
-    </w:p>
-    <w:p>
-      <w:pPr>
-        <w:pStyle w:val="Listenabsatz"/>
-        <w:widowControl/>
-        <w:numPr>
-          <w:ilvl w:val="0"/>
-          <w:numId w:val="7"/>
-        </w:numPr>
-        <w:suppressAutoHyphens w:val="0"/>
-        <w:autoSpaceDE/>
-        <w:textAlignment w:val="auto"/>
+        <w:t>J</w:t>
+      </w:r>
+      <w:r>
         <w:rPr>
           <w:rFonts w:ascii="Arial" w:hAnsi="Arial" w:cs="Arial"/>
           <w:kern w:val="0"/>
           <w:lang w:eastAsia="de-DE"/>
         </w:rPr>
-      </w:pPr>
-      <w:r>
+        <w:t>Meter Lasttests</w:t>
+      </w:r>
+    </w:p>
+    <w:p>
+      <w:pPr>
+        <w:pStyle w:val="Listenabsatz"/>
+        <w:widowControl/>
+        <w:numPr>
+          <w:ilvl w:val="0"/>
+          <w:numId w:val="7"/>
+        </w:numPr>
+        <w:suppressAutoHyphens w:val="0"/>
+        <w:autoSpaceDE/>
+        <w:textAlignment w:val="auto"/>
         <w:rPr>
           <w:rFonts w:ascii="Arial" w:hAnsi="Arial" w:cs="Arial"/>
           <w:kern w:val="0"/>
           <w:lang w:eastAsia="de-DE"/>
         </w:rPr>
-        <w:t>Kubernetes Secrets Konfiguration</w:t>
-      </w:r>
-    </w:p>
-    <w:p>
-      <w:pPr>
-        <w:pStyle w:val="Listenabsatz"/>
-        <w:widowControl/>
-        <w:numPr>
-          <w:ilvl w:val="0"/>
-          <w:numId w:val="7"/>
-        </w:numPr>
-        <w:suppressAutoHyphens w:val="0"/>
-        <w:autoSpaceDE/>
-        <w:textAlignment w:val="auto"/>
-        <w:rPr>
-          <w:rFonts w:ascii="Arial" w:hAnsi="Arial" w:cs="Arial"/>
-          <w:kern w:val="0"/>
-          <w:lang w:val="en-US" w:eastAsia="de-DE"/>
-        </w:rPr>
-      </w:pPr>
-      <w:r>
-        <w:rPr>
-          <w:rFonts w:ascii="Arial" w:hAnsi="Arial" w:cs="Arial"/>
-          <w:kern w:val="0"/>
-          <w:lang w:val="en-US" w:eastAsia="de-DE"/>
-        </w:rPr>
-        <w:t>Konfiguration von Istio Sidecar Service Mesh</w:t>
-      </w:r>
-    </w:p>
-    <w:p>
-      <w:pPr>
-        <w:pStyle w:val="Listenabsatz"/>
-        <w:widowControl/>
-        <w:numPr>
-          <w:ilvl w:val="0"/>
-          <w:numId w:val="7"/>
-        </w:numPr>
-        <w:suppressAutoHyphens w:val="0"/>
-        <w:autoSpaceDE/>
-        <w:textAlignment w:val="auto"/>
-        <w:rPr>
-          <w:rFonts w:ascii="Arial" w:hAnsi="Arial" w:cs="Arial"/>
-          <w:kern w:val="0"/>
-          <w:lang w:val="en-US" w:eastAsia="de-DE"/>
-        </w:rPr>
-      </w:pPr>
-      <w:r>
-        <w:rPr>
-          <w:rFonts w:ascii="Arial" w:hAnsi="Arial" w:cs="Arial"/>
-          <w:kern w:val="0"/>
-          <w:lang w:val="en-US" w:eastAsia="de-DE"/>
-        </w:rPr>
-        <w:t>DevOps mit CI/CD Jenkins Pipelines</w:t>
-      </w:r>
-    </w:p>
-    <w:p>
-      <w:pPr>
-        <w:pStyle w:val="Listenabsatz"/>
-        <w:widowControl/>
-        <w:numPr>
-          <w:ilvl w:val="0"/>
-          <w:numId w:val="7"/>
-        </w:numPr>
-        <w:suppressAutoHyphens w:val="0"/>
-        <w:autoSpaceDE/>
-        <w:textAlignment w:val="auto"/>
+      </w:pPr>
+      <w:r>
         <w:rPr>
           <w:rFonts w:ascii="Arial" w:hAnsi="Arial" w:cs="Arial"/>
           <w:kern w:val="0"/>
           <w:lang w:eastAsia="de-DE"/>
         </w:rPr>
-      </w:pPr>
-      <w:r>
+        <w:t>Web Perfomance Analyse Tools</w:t>
+      </w:r>
+    </w:p>
+    <w:p>
+      <w:pPr>
+        <w:pStyle w:val="Listenabsatz"/>
+        <w:widowControl/>
+        <w:numPr>
+          <w:ilvl w:val="0"/>
+          <w:numId w:val="7"/>
+        </w:numPr>
+        <w:suppressAutoHyphens w:val="0"/>
+        <w:autoSpaceDE/>
+        <w:textAlignment w:val="auto"/>
         <w:rPr>
           <w:rFonts w:ascii="Arial" w:hAnsi="Arial" w:cs="Arial"/>
           <w:kern w:val="0"/>
           <w:lang w:eastAsia="de-DE"/>
         </w:rPr>
-        <w:t xml:space="preserve">Unix </w:t>
-      </w:r>
+      </w:pPr>
       <w:r>
         <w:rPr>
           <w:rFonts w:ascii="Arial" w:hAnsi="Arial" w:cs="Arial"/>
           <w:kern w:val="0"/>
           <w:lang w:eastAsia="de-DE"/>
         </w:rPr>
-        <w:t>Shell Scripte</w:t>
-      </w:r>
-      <w:r>
+        <w:t>Datenaustausch mit WSDL und SOAP</w:t>
+      </w:r>
+    </w:p>
+    <w:p>
+      <w:pPr>
+        <w:tabs>
+          <w:tab w:val="left" w:pos="612"/>
+          <w:tab w:val="left" w:pos="3163"/>
+        </w:tabs>
+        <w:ind w:left="283"/>
+        <w:jc w:val="both"/>
+        <w:rPr>
+          <w:rFonts w:ascii="Arial" w:hAnsi="Arial" w:cs="Arial"/>
+          <w:b/>
+          <w:bCs/>
+        </w:rPr>
+      </w:pPr>
+    </w:p>
+    <w:p>
+      <w:pPr>
+        <w:tabs>
+          <w:tab w:val="left" w:pos="612"/>
+          <w:tab w:val="left" w:pos="3163"/>
+        </w:tabs>
+        <w:ind w:left="283"/>
+        <w:jc w:val="both"/>
+        <w:rPr>
+          <w:rFonts w:ascii="Arial" w:hAnsi="Arial" w:cs="Arial"/>
+          <w:b/>
+          <w:bCs/>
+        </w:rPr>
+      </w:pPr>
+    </w:p>
+    <w:p>
+      <w:pPr>
+        <w:tabs>
+          <w:tab w:val="left" w:pos="612"/>
+          <w:tab w:val="left" w:pos="3163"/>
+        </w:tabs>
+        <w:ind w:left="283"/>
+        <w:jc w:val="both"/>
+        <w:rPr>
+          <w:rFonts w:ascii="Arial" w:hAnsi="Arial" w:cs="Arial"/>
+          <w:b/>
+          <w:bCs/>
+        </w:rPr>
+      </w:pPr>
+    </w:p>
+    <w:p>
+      <w:pPr>
+        <w:tabs>
+          <w:tab w:val="left" w:pos="612"/>
+          <w:tab w:val="left" w:pos="3163"/>
+        </w:tabs>
+        <w:ind w:left="283"/>
+        <w:jc w:val="both"/>
+        <w:rPr>
+          <w:rFonts w:ascii="Arial" w:hAnsi="Arial" w:cs="Arial"/>
+          <w:b/>
+          <w:bCs/>
+        </w:rPr>
+      </w:pPr>
+      <w:r>
+        <w:rPr>
+          <w:rFonts w:ascii="Arial" w:hAnsi="Arial" w:cs="Arial"/>
+          <w:b/>
+          <w:bCs/>
+        </w:rPr>
+        <w:t>Tätigkeit:</w:t>
+      </w:r>
+    </w:p>
+    <w:p>
+      <w:pPr>
+        <w:widowControl/>
+        <w:numPr>
+          <w:ilvl w:val="0"/>
+          <w:numId w:val="7"/>
+        </w:numPr>
+        <w:tabs>
+          <w:tab w:val="left" w:pos="-3350"/>
+          <w:tab w:val="left" w:pos="-799"/>
+        </w:tabs>
+        <w:autoSpaceDE/>
         <w:rPr>
           <w:rFonts w:ascii="Arial" w:hAnsi="Arial" w:cs="Arial"/>
           <w:kern w:val="0"/>
           <w:lang w:eastAsia="de-DE"/>
         </w:rPr>
-        <w:t xml:space="preserve"> mit bash</w:t>
-      </w:r>
-    </w:p>
-    <w:p>
-      <w:pPr>
-        <w:pStyle w:val="Listenabsatz"/>
-        <w:widowControl/>
-        <w:numPr>
-          <w:ilvl w:val="0"/>
-          <w:numId w:val="7"/>
-        </w:numPr>
-        <w:suppressAutoHyphens w:val="0"/>
-        <w:autoSpaceDE/>
-        <w:textAlignment w:val="auto"/>
+      </w:pPr>
+      <w:r>
         <w:rPr>
           <w:rFonts w:ascii="Arial" w:hAnsi="Arial" w:cs="Arial"/>
           <w:kern w:val="0"/>
           <w:lang w:eastAsia="de-DE"/>
         </w:rPr>
-      </w:pPr>
-      <w:r>
+        <w:t>Entwicklung von Teilen einer Online Bank Plattform</w:t>
+      </w:r>
+    </w:p>
+    <w:p>
+      <w:pPr>
+        <w:widowControl/>
+        <w:numPr>
+          <w:ilvl w:val="0"/>
+          <w:numId w:val="7"/>
+        </w:numPr>
+        <w:tabs>
+          <w:tab w:val="left" w:pos="-3350"/>
+          <w:tab w:val="left" w:pos="-799"/>
+        </w:tabs>
+        <w:autoSpaceDE/>
         <w:rPr>
           <w:rFonts w:ascii="Arial" w:hAnsi="Arial" w:cs="Arial"/>
           <w:kern w:val="0"/>
           <w:lang w:eastAsia="de-DE"/>
         </w:rPr>
-        <w:t>J</w:t>
-      </w:r>
+      </w:pPr>
       <w:r>
         <w:rPr>
           <w:rFonts w:ascii="Arial" w:hAnsi="Arial" w:cs="Arial"/>
           <w:kern w:val="0"/>
           <w:lang w:eastAsia="de-DE"/>
         </w:rPr>
-        <w:t>Meter Lasttests</w:t>
-      </w:r>
-    </w:p>
-    <w:p>
-      <w:pPr>
-        <w:pStyle w:val="Listenabsatz"/>
+        <w:t>Browser und Mobil basiertes Banking als Single Page Applikation (SPA)</w:t>
+      </w:r>
+    </w:p>
+    <w:p>
+      <w:pPr>
         <w:widowControl/>
         <w:numPr>
           <w:ilvl w:val="0"/>
           <w:numId w:val="7"/>
         </w:numPr>
-        <w:suppressAutoHyphens w:val="0"/>
-        <w:autoSpaceDE/>
-        <w:textAlignment w:val="auto"/>
+        <w:tabs>
+          <w:tab w:val="left" w:pos="-3350"/>
+          <w:tab w:val="left" w:pos="-799"/>
+        </w:tabs>
+        <w:autoSpaceDE/>
+        <w:rPr>
+          <w:rFonts w:ascii="Arial" w:hAnsi="Arial" w:cs="Arial"/>
+          <w:lang w:val="en-US"/>
+        </w:rPr>
+      </w:pPr>
+      <w:r>
         <w:rPr>
           <w:rFonts w:ascii="Arial" w:hAnsi="Arial" w:cs="Arial"/>
           <w:kern w:val="0"/>
           <w:lang w:eastAsia="de-DE"/>
         </w:rPr>
-      </w:pPr>
-      <w:r>
-        <w:rPr>
-          <w:rFonts w:ascii="Arial" w:hAnsi="Arial" w:cs="Arial"/>
-          <w:kern w:val="0"/>
-          <w:lang w:eastAsia="de-DE"/>
-        </w:rPr>
-        <w:t>Web Perfomance Analyse Tools</w:t>
-      </w:r>
-    </w:p>
-    <w:p>
-      <w:pPr>
-        <w:pStyle w:val="Listenabsatz"/>
-        <w:widowControl/>
-        <w:numPr>
-          <w:ilvl w:val="0"/>
-          <w:numId w:val="7"/>
-        </w:numPr>
-        <w:suppressAutoHyphens w:val="0"/>
-        <w:autoSpaceDE/>
-        <w:textAlignment w:val="auto"/>
-        <w:rPr>
-          <w:rFonts w:ascii="Arial" w:hAnsi="Arial" w:cs="Arial"/>
-          <w:kern w:val="0"/>
-          <w:lang w:eastAsia="de-DE"/>
-        </w:rPr>
-      </w:pPr>
-      <w:r>
-        <w:rPr>
-          <w:rFonts w:ascii="Arial" w:hAnsi="Arial" w:cs="Arial"/>
-          <w:kern w:val="0"/>
-          <w:lang w:eastAsia="de-DE"/>
-        </w:rPr>
-        <w:t>Datenaustausch mit WSDL und SOAP</w:t>
-      </w:r>
-    </w:p>
-    <w:p>
-      <w:pPr>
-        <w:tabs>
-          <w:tab w:val="left" w:pos="612"/>
-          <w:tab w:val="left" w:pos="3163"/>
-        </w:tabs>
-        <w:ind w:left="283"/>
-        <w:jc w:val="both"/>
-        <w:rPr>
-          <w:rFonts w:ascii="Arial" w:hAnsi="Arial" w:cs="Arial"/>
-          <w:b/>
-          <w:bCs/>
-        </w:rPr>
-      </w:pPr>
-    </w:p>
-    <w:p>
-      <w:pPr>
-        <w:tabs>
-          <w:tab w:val="left" w:pos="612"/>
-          <w:tab w:val="left" w:pos="3163"/>
-        </w:tabs>
-        <w:ind w:left="283"/>
-        <w:jc w:val="both"/>
-        <w:rPr>
-          <w:rFonts w:ascii="Arial" w:hAnsi="Arial" w:cs="Arial"/>
-          <w:b/>
-          <w:bCs/>
-        </w:rPr>
-      </w:pPr>
-    </w:p>
-    <w:p>
-      <w:pPr>
-        <w:tabs>
-          <w:tab w:val="left" w:pos="612"/>
-          <w:tab w:val="left" w:pos="3163"/>
-        </w:tabs>
-        <w:ind w:left="283"/>
-        <w:jc w:val="both"/>
-        <w:rPr>
-          <w:rFonts w:ascii="Arial" w:hAnsi="Arial" w:cs="Arial"/>
-          <w:b/>
-          <w:bCs/>
-        </w:rPr>
-      </w:pPr>
-    </w:p>
-    <w:p>
-      <w:pPr>
-        <w:tabs>
-          <w:tab w:val="left" w:pos="612"/>
-          <w:tab w:val="left" w:pos="3163"/>
-        </w:tabs>
-        <w:ind w:left="283"/>
-        <w:jc w:val="both"/>
-        <w:rPr>
-          <w:rFonts w:ascii="Arial" w:hAnsi="Arial" w:cs="Arial"/>
-          <w:b/>
-          <w:bCs/>
-        </w:rPr>
-      </w:pPr>
-      <w:r>
-        <w:rPr>
-          <w:rFonts w:ascii="Arial" w:hAnsi="Arial" w:cs="Arial"/>
-          <w:b/>
-          <w:bCs/>
-        </w:rPr>
-        <w:t>Tätigkeit:</w:t>
+        <w:t>Abstimmung mit der Fachabteilung</w:t>
       </w:r>
     </w:p>
     <w:p>
@@ -2639,17 +2693,13 @@
         <w:autoSpaceDE/>
         <w:rPr>
           <w:rFonts w:ascii="Arial" w:hAnsi="Arial" w:cs="Arial"/>
-          <w:kern w:val="0"/>
-          <w:lang w:eastAsia="de-DE"/>
-        </w:rPr>
-      </w:pPr>
-      <w:r>
-        <w:rPr>
-          <w:rFonts w:ascii="Arial" w:hAnsi="Arial" w:cs="Arial"/>
-          <w:kern w:val="0"/>
-          <w:lang w:eastAsia="de-DE"/>
-        </w:rPr>
-        <w:t>Entwicklung von Teilen einer Online Bank Plattform</w:t>
+        </w:rPr>
+      </w:pPr>
+      <w:r>
+        <w:rPr>
+          <w:rFonts w:ascii="Arial" w:hAnsi="Arial" w:cs="Arial"/>
+        </w:rPr>
+        <w:t>Erstellung von Konzepten und Anforderungen</w:t>
       </w:r>
     </w:p>
     <w:p>
@@ -2666,17 +2716,13 @@
         <w:autoSpaceDE/>
         <w:rPr>
           <w:rFonts w:ascii="Arial" w:hAnsi="Arial" w:cs="Arial"/>
-          <w:kern w:val="0"/>
-          <w:lang w:eastAsia="de-DE"/>
-        </w:rPr>
-      </w:pPr>
-      <w:r>
-        <w:rPr>
-          <w:rFonts w:ascii="Arial" w:hAnsi="Arial" w:cs="Arial"/>
-          <w:kern w:val="0"/>
-          <w:lang w:eastAsia="de-DE"/>
-        </w:rPr>
-        <w:t>Browser und Mobil basiertes Banking als Single Page Applikation (SPA)</w:t>
+        </w:rPr>
+      </w:pPr>
+      <w:r>
+        <w:rPr>
+          <w:rFonts w:ascii="Arial" w:hAnsi="Arial" w:cs="Arial"/>
+        </w:rPr>
+        <w:t>Umsetzung von Technologien, Prozessen und Architekturen</w:t>
       </w:r>
     </w:p>
     <w:p>
@@ -2693,55 +2739,6 @@
         <w:autoSpaceDE/>
         <w:rPr>
           <w:rFonts w:ascii="Arial" w:hAnsi="Arial" w:cs="Arial"/>
-          <w:lang w:val="en-US"/>
-        </w:rPr>
-      </w:pPr>
-      <w:r>
-        <w:rPr>
-          <w:rFonts w:ascii="Arial" w:hAnsi="Arial" w:cs="Arial"/>
-          <w:kern w:val="0"/>
-          <w:lang w:eastAsia="de-DE"/>
-        </w:rPr>
-        <w:t>Abstimmung mit der Fachabteilung</w:t>
-      </w:r>
-    </w:p>
-    <w:p>
-      <w:pPr>
-        <w:widowControl/>
-        <w:numPr>
-          <w:ilvl w:val="0"/>
-          <w:numId w:val="7"/>
-        </w:numPr>
-        <w:tabs>
-          <w:tab w:val="left" w:pos="-3350"/>
-          <w:tab w:val="left" w:pos="-799"/>
-        </w:tabs>
-        <w:autoSpaceDE/>
-        <w:rPr>
-          <w:rFonts w:ascii="Arial" w:hAnsi="Arial" w:cs="Arial"/>
-        </w:rPr>
-      </w:pPr>
-      <w:r>
-        <w:rPr>
-          <w:rFonts w:ascii="Arial" w:hAnsi="Arial" w:cs="Arial"/>
-        </w:rPr>
-        <w:t>Erstellung von Konzepten und Anforderungen</w:t>
-      </w:r>
-    </w:p>
-    <w:p>
-      <w:pPr>
-        <w:widowControl/>
-        <w:numPr>
-          <w:ilvl w:val="0"/>
-          <w:numId w:val="7"/>
-        </w:numPr>
-        <w:tabs>
-          <w:tab w:val="left" w:pos="-3350"/>
-          <w:tab w:val="left" w:pos="-799"/>
-        </w:tabs>
-        <w:autoSpaceDE/>
-        <w:rPr>
-          <w:rFonts w:ascii="Arial" w:hAnsi="Arial" w:cs="Arial"/>
         </w:rPr>
       </w:pPr>
       <w:r>
@@ -2749,29 +2746,6 @@
           <w:rFonts w:ascii="Arial" w:hAnsi="Arial" w:cs="Arial"/>
         </w:rPr>
         <w:lastRenderedPageBreak/>
-        <w:t>Umsetzung von Technologien, Prozessen und Architekturen</w:t>
-      </w:r>
-    </w:p>
-    <w:p>
-      <w:pPr>
-        <w:widowControl/>
-        <w:numPr>
-          <w:ilvl w:val="0"/>
-          <w:numId w:val="7"/>
-        </w:numPr>
-        <w:tabs>
-          <w:tab w:val="left" w:pos="-3350"/>
-          <w:tab w:val="left" w:pos="-799"/>
-        </w:tabs>
-        <w:autoSpaceDE/>
-        <w:rPr>
-          <w:rFonts w:ascii="Arial" w:hAnsi="Arial" w:cs="Arial"/>
-        </w:rPr>
-      </w:pPr>
-      <w:r>
-        <w:rPr>
-          <w:rFonts w:ascii="Arial" w:hAnsi="Arial" w:cs="Arial"/>
-        </w:rPr>
         <w:t>Make or Buy Decision vorbereitet</w:t>
       </w:r>
     </w:p>
@@ -4397,7 +4371,6 @@
           <w:kern w:val="0"/>
           <w:lang w:eastAsia="de-DE"/>
         </w:rPr>
-        <w:lastRenderedPageBreak/>
         <w:t>Domainbasiert</w:t>
       </w:r>
       <w:r>
@@ -4440,6 +4413,7 @@
           <w:kern w:val="0"/>
           <w:lang w:eastAsia="de-DE"/>
         </w:rPr>
+        <w:lastRenderedPageBreak/>
         <w:t>Konzeption von Querschnittsthemen</w:t>
       </w:r>
     </w:p>
@@ -6223,7 +6197,6 @@
         <w:rPr>
           <w:rFonts w:ascii="Arial" w:hAnsi="Arial" w:cs="Arial"/>
         </w:rPr>
-        <w:lastRenderedPageBreak/>
         <w:t xml:space="preserve">Remote Kommunikation über </w:t>
       </w:r>
       <w:r>
@@ -6271,6 +6244,7 @@
         <w:rPr>
           <w:rFonts w:ascii="Arial" w:hAnsi="Arial" w:cs="Arial"/>
         </w:rPr>
+        <w:lastRenderedPageBreak/>
         <w:t xml:space="preserve">Agile Entwicklung im </w:t>
       </w:r>
       <w:r>
@@ -7722,7 +7696,6 @@
           <w:rFonts w:ascii="Arial" w:hAnsi="Arial" w:cs="Arial"/>
           <w:lang w:val="en-US"/>
         </w:rPr>
-        <w:lastRenderedPageBreak/>
         <w:t>Postman, Swagger, OpenAPI</w:t>
       </w:r>
     </w:p>
@@ -7748,6 +7721,7 @@
           <w:rFonts w:ascii="Arial" w:hAnsi="Arial" w:cs="Arial"/>
           <w:lang w:val="en-US"/>
         </w:rPr>
+        <w:lastRenderedPageBreak/>
         <w:t>Camunda Process-Engine</w:t>
       </w:r>
     </w:p>
@@ -8923,14 +8897,7 @@
               <w:rPr>
                 <w:rFonts w:ascii="Arial" w:hAnsi="Arial" w:cs="Arial"/>
               </w:rPr>
-              <w:t xml:space="preserve">Mapstruct, Hazlecast, Java 11, miro.com, HashiCorp Consul, Lighthouse, web.dev, requestmap.webperf.tools, webpack-bundle-analyzer, WebP, Angular 11, Postman, newman, Swagger, OpenAPI, Git, Bitbucket, Jenkins, RedHat Openshift, Azure, Camunda, Spin, JMeter, IBM Lotus Notes, Teams, GotoMeeting, Angular, TypeScript, Groovy, Java, JavaScript, Selenium, Jasmine, Protractor, Mocha, Chai, Karma, Fitnesse, Zipkin, Opentracing, Dynatrace, Spring Boot, Spring Data, Kubernetes, Docker, AMQP Messaging, JPA, Hibernate, Log4j2, JWT, Maven, Gradle, Nexus, Sonar, Lint, Hystrix, H2, Oracle, SQL, Flyway, NodeJs, npm, yarn, Checkstyle, curl, JIRA, OWASP, Kubectl, yaml, Notepad++, GraphQL, SASS/SCSS, SmartBear SoapUi, Citrix, Telegram, SourceTree, SmartGit, Lombok, @angular/material, SQLDeveloper, ngxs/store, allure, IKESA, VR-NetKey, aqua, </w:t>
-            </w:r>
-            <w:r>
-              <w:rPr>
-                <w:rFonts w:ascii="Arial" w:hAnsi="Arial" w:cs="Arial"/>
-              </w:rPr>
-              <w:lastRenderedPageBreak/>
-              <w:t>Grafana, Prometheus, funretro.io, IntelliJ, consul.io, gson, kibana</w:t>
+              <w:t>Mapstruct, Hazlecast, Java 11, miro.com, HashiCorp Consul, Lighthouse, web.dev, requestmap.webperf.tools, webpack-bundle-analyzer, WebP, Angular 11, Postman, newman, Swagger, OpenAPI, Git, Bitbucket, Jenkins, RedHat Openshift, Azure, Camunda, Spin, JMeter, IBM Lotus Notes, Teams, GotoMeeting, Angular, TypeScript, Groovy, Java, JavaScript, Selenium, Jasmine, Protractor, Mocha, Chai, Karma, Fitnesse, Zipkin, Opentracing, Dynatrace, Spring Boot, Spring Data, Kubernetes, Docker, AMQP Messaging, JPA, Hibernate, Log4j2, JWT, Maven, Gradle, Nexus, Sonar, Lint, Hystrix, H2, Oracle, SQL, Flyway, NodeJs, npm, yarn, Checkstyle, curl, JIRA, OWASP, Kubectl, yaml, Notepad++, GraphQL, SASS/SCSS, SmartBear SoapUi, Citrix, Telegram, SourceTree, SmartGit, Lombok, @angular/material, SQLDeveloper, ngxs/store, allure, IKESA, VR-NetKey, aqua, Grafana, Prometheus, funretro.io, IntelliJ, consul.io, gson, kibana</w:t>
             </w:r>
           </w:p>
         </w:tc>
@@ -10219,7 +10186,6 @@
           <w:rFonts w:ascii="Arial" w:hAnsi="Arial" w:cs="Arial"/>
           <w:lang w:val="en-US"/>
         </w:rPr>
-        <w:lastRenderedPageBreak/>
         <w:t>Identity und Access Management - IAM</w:t>
       </w:r>
     </w:p>
@@ -11477,7 +11443,6 @@
           <w:rFonts w:ascii="Arial" w:hAnsi="Arial" w:cs="Arial"/>
           <w:lang w:val="en-US"/>
         </w:rPr>
-        <w:lastRenderedPageBreak/>
         <w:t>In-memory data grid Performance Optimierungen</w:t>
       </w:r>
     </w:p>
@@ -11675,6 +11640,7 @@
           <w:rFonts w:ascii="Arial" w:hAnsi="Arial" w:cs="Arial"/>
           <w:lang w:val="en-US"/>
         </w:rPr>
+        <w:lastRenderedPageBreak/>
         <w:t>Security Assertion Markup Language - SAML</w:t>
       </w:r>
     </w:p>
@@ -12811,7 +12777,6 @@
           <w:rFonts w:ascii="Arial" w:hAnsi="Arial" w:cs="Arial"/>
           <w:bCs/>
         </w:rPr>
-        <w:lastRenderedPageBreak/>
         <w:t>https://www.capveriant.com</w:t>
       </w:r>
       <w:bookmarkStart w:id="9" w:name="__DdeLink__6749_803613289"/>
@@ -13119,6 +13084,7 @@
           <w:rFonts w:ascii="Arial" w:hAnsi="Arial" w:cs="Arial"/>
           <w:lang w:val="en-US"/>
         </w:rPr>
+        <w:lastRenderedPageBreak/>
         <w:t>Single Page Applikation</w:t>
       </w:r>
     </w:p>
@@ -14354,7 +14320,15 @@
                 <w:rFonts w:ascii="Arial" w:hAnsi="Arial" w:cs="Arial"/>
                 <w:lang w:val="en-GB"/>
               </w:rPr>
-              <w:t xml:space="preserve"> Spring Core, Spring Data, JPA, Hibernate, Mockito, REST, Json, Maven, Notepad++, CSS, Sublime, SMTP, logback Logger, Putty, ssh, scp, Skype, Slack, Teams, Ubuntu VM setup, CSRF, Chocolatey Paketmanager, TCPView, MSSQL Server, ARM Automatic Resource Management, ARM Azure Resource Manager, DMA Data Migration Assistant, SSMS SQL Server Management Studio, SSMA SQL Server Migration Assistant, Team Foundation Server (TFS), Visual Studio Team Services (VSTS), Git, Flyway, MsSQL, MySQL, Office365, zeplin.io, Lucidchart, linoit, Typo3 Script Bitnami, PrimeNG Rich UI Web Components, Postman, cURL, ModelMapper, querydsl, Bitnami Matomo/Piwik, Apache FreeMarker, Spring Quartz, GreenMail, ssh, ssl</w:t>
+              <w:t xml:space="preserve"> Spring Core, Spring Data, JPA, Hibernate, Mockito, REST, Json, Maven, Notepad++, CSS, Sublime, SMTP, logback Logger, Putty, ssh, scp, Skype, Slack, Teams, Ubuntu VM setup, CSRF, Chocolatey Paketmanager, TCPView, MSSQL Server, ARM Automatic Resource Management, ARM Azure Resource Manager, DMA Data Migration Assistant, SSMS SQL Server Management Studio, SSMA SQL Server Migration Assistant, Team Foundation Server (TFS), Visual Studio Team Services (VSTS), Git, Flyway, MsSQL, MySQL, Office365, zeplin.io, Lucidchart, linoit, Typo3 Script Bitnami, PrimeNG Rich UI Web </w:t>
+            </w:r>
+            <w:r>
+              <w:rPr>
+                <w:rFonts w:ascii="Arial" w:hAnsi="Arial" w:cs="Arial"/>
+                <w:lang w:val="en-GB"/>
+              </w:rPr>
+              <w:lastRenderedPageBreak/>
+              <w:t>Components, Postman, cURL, ModelMapper, querydsl, Bitnami Matomo/Piwik, Apache FreeMarker, Spring Quartz, GreenMail, ssh, ssl</w:t>
             </w:r>
           </w:p>
         </w:tc>
@@ -15350,7 +15324,6 @@
         <w:rPr>
           <w:rFonts w:ascii="Arial" w:hAnsi="Arial" w:cs="Arial"/>
         </w:rPr>
-        <w:lastRenderedPageBreak/>
         <w:t>JIRA, Confluence</w:t>
       </w:r>
     </w:p>
@@ -15499,6 +15472,7 @@
                 <w:rFonts w:ascii="Arial" w:hAnsi="Arial" w:cs="Arial"/>
                 <w:color w:val="000000"/>
               </w:rPr>
+              <w:lastRenderedPageBreak/>
               <w:t>Realisiert unter:</w:t>
             </w:r>
           </w:p>
@@ -16535,7 +16509,6 @@
         <w:rPr>
           <w:rFonts w:ascii="Arial" w:hAnsi="Arial" w:cs="Arial"/>
         </w:rPr>
-        <w:lastRenderedPageBreak/>
         <w:t>Confluence, Jira für Vorgangssteuerung</w:t>
       </w:r>
     </w:p>
@@ -16645,6 +16618,7 @@
                 <w:rFonts w:ascii="Arial" w:hAnsi="Arial" w:cs="Arial"/>
                 <w:color w:val="000000"/>
               </w:rPr>
+              <w:lastRenderedPageBreak/>
               <w:t>Realisiert unter:</w:t>
             </w:r>
           </w:p>
@@ -17775,126 +17749,126 @@
         <w:rPr>
           <w:rFonts w:ascii="Arial" w:hAnsi="Arial" w:cs="Arial"/>
         </w:rPr>
+        <w:t>Telefonnummern Portierung</w:t>
+      </w:r>
+    </w:p>
+    <w:p>
+      <w:pPr>
+        <w:numPr>
+          <w:ilvl w:val="0"/>
+          <w:numId w:val="6"/>
+        </w:numPr>
+        <w:rPr>
+          <w:rFonts w:ascii="Arial" w:hAnsi="Arial" w:cs="Arial"/>
+        </w:rPr>
+      </w:pPr>
+      <w:r>
+        <w:rPr>
+          <w:rFonts w:ascii="Arial" w:hAnsi="Arial" w:cs="Arial"/>
+        </w:rPr>
+        <w:t>Import und Export der Rufnummern für den Prepaid- und Postpaid Marken</w:t>
+      </w:r>
+    </w:p>
+    <w:p>
+      <w:pPr>
+        <w:numPr>
+          <w:ilvl w:val="0"/>
+          <w:numId w:val="6"/>
+        </w:numPr>
+        <w:rPr>
+          <w:rFonts w:ascii="Arial" w:hAnsi="Arial" w:cs="Arial"/>
+        </w:rPr>
+      </w:pPr>
+      <w:r>
+        <w:rPr>
+          <w:rFonts w:ascii="Arial" w:hAnsi="Arial" w:cs="Arial"/>
+        </w:rPr>
+        <w:t>Starter Pack SIM Migration</w:t>
+      </w:r>
+    </w:p>
+    <w:p>
+      <w:pPr>
+        <w:numPr>
+          <w:ilvl w:val="0"/>
+          <w:numId w:val="6"/>
+        </w:numPr>
+        <w:rPr>
+          <w:rFonts w:ascii="Arial" w:hAnsi="Arial" w:cs="Arial"/>
+        </w:rPr>
+      </w:pPr>
+      <w:r>
+        <w:rPr>
+          <w:rFonts w:ascii="Arial" w:hAnsi="Arial" w:cs="Arial"/>
+        </w:rPr>
+        <w:t>Git Brunching Strategien und Pull Requests</w:t>
+      </w:r>
+    </w:p>
+    <w:p>
+      <w:pPr>
+        <w:numPr>
+          <w:ilvl w:val="0"/>
+          <w:numId w:val="6"/>
+        </w:numPr>
+        <w:rPr>
+          <w:rFonts w:ascii="Arial" w:hAnsi="Arial" w:cs="Arial"/>
+        </w:rPr>
+      </w:pPr>
+      <w:r>
+        <w:rPr>
+          <w:rFonts w:ascii="Arial" w:hAnsi="Arial" w:cs="Arial"/>
+        </w:rPr>
+        <w:t>Atlassian Tool Suite für die Kommunikation</w:t>
+      </w:r>
+    </w:p>
+    <w:p>
+      <w:pPr>
+        <w:numPr>
+          <w:ilvl w:val="0"/>
+          <w:numId w:val="6"/>
+        </w:numPr>
+        <w:rPr>
+          <w:rFonts w:ascii="Arial" w:hAnsi="Arial" w:cs="Arial"/>
+        </w:rPr>
+      </w:pPr>
+      <w:r>
+        <w:rPr>
+          <w:rFonts w:ascii="Arial" w:hAnsi="Arial" w:cs="Arial"/>
+        </w:rPr>
+        <w:t>Confluence Jira für Vorgangssteuerung</w:t>
+      </w:r>
+    </w:p>
+    <w:p>
+      <w:pPr>
+        <w:numPr>
+          <w:ilvl w:val="0"/>
+          <w:numId w:val="6"/>
+        </w:numPr>
+        <w:rPr>
+          <w:rFonts w:ascii="Arial" w:hAnsi="Arial" w:cs="Arial"/>
+        </w:rPr>
+      </w:pPr>
+      <w:r>
+        <w:rPr>
+          <w:rFonts w:ascii="Arial" w:hAnsi="Arial" w:cs="Arial"/>
+        </w:rPr>
+        <w:t>Bugtracking über ClearQuest</w:t>
+      </w:r>
+    </w:p>
+    <w:p>
+      <w:pPr>
+        <w:numPr>
+          <w:ilvl w:val="0"/>
+          <w:numId w:val="6"/>
+        </w:numPr>
+        <w:rPr>
+          <w:rFonts w:ascii="Arial" w:hAnsi="Arial" w:cs="Arial"/>
+        </w:rPr>
+      </w:pPr>
+      <w:r>
+        <w:rPr>
+          <w:rFonts w:ascii="Arial" w:hAnsi="Arial" w:cs="Arial"/>
+        </w:rPr>
         <w:lastRenderedPageBreak/>
-        <w:t>Telefonnummern Portierung</w:t>
-      </w:r>
-    </w:p>
-    <w:p>
-      <w:pPr>
-        <w:numPr>
-          <w:ilvl w:val="0"/>
-          <w:numId w:val="6"/>
-        </w:numPr>
-        <w:rPr>
-          <w:rFonts w:ascii="Arial" w:hAnsi="Arial" w:cs="Arial"/>
-        </w:rPr>
-      </w:pPr>
-      <w:r>
-        <w:rPr>
-          <w:rFonts w:ascii="Arial" w:hAnsi="Arial" w:cs="Arial"/>
-        </w:rPr>
-        <w:t>Import und Export der Rufnummern für den Prepaid- und Postpaid Marken</w:t>
-      </w:r>
-    </w:p>
-    <w:p>
-      <w:pPr>
-        <w:numPr>
-          <w:ilvl w:val="0"/>
-          <w:numId w:val="6"/>
-        </w:numPr>
-        <w:rPr>
-          <w:rFonts w:ascii="Arial" w:hAnsi="Arial" w:cs="Arial"/>
-        </w:rPr>
-      </w:pPr>
-      <w:r>
-        <w:rPr>
-          <w:rFonts w:ascii="Arial" w:hAnsi="Arial" w:cs="Arial"/>
-        </w:rPr>
-        <w:t>Starter Pack SIM Migration</w:t>
-      </w:r>
-    </w:p>
-    <w:p>
-      <w:pPr>
-        <w:numPr>
-          <w:ilvl w:val="0"/>
-          <w:numId w:val="6"/>
-        </w:numPr>
-        <w:rPr>
-          <w:rFonts w:ascii="Arial" w:hAnsi="Arial" w:cs="Arial"/>
-        </w:rPr>
-      </w:pPr>
-      <w:r>
-        <w:rPr>
-          <w:rFonts w:ascii="Arial" w:hAnsi="Arial" w:cs="Arial"/>
-        </w:rPr>
-        <w:t>Git Brunching Strategien und Pull Requests</w:t>
-      </w:r>
-    </w:p>
-    <w:p>
-      <w:pPr>
-        <w:numPr>
-          <w:ilvl w:val="0"/>
-          <w:numId w:val="6"/>
-        </w:numPr>
-        <w:rPr>
-          <w:rFonts w:ascii="Arial" w:hAnsi="Arial" w:cs="Arial"/>
-        </w:rPr>
-      </w:pPr>
-      <w:r>
-        <w:rPr>
-          <w:rFonts w:ascii="Arial" w:hAnsi="Arial" w:cs="Arial"/>
-        </w:rPr>
-        <w:t>Atlassian Tool Suite für die Kommunikation</w:t>
-      </w:r>
-    </w:p>
-    <w:p>
-      <w:pPr>
-        <w:numPr>
-          <w:ilvl w:val="0"/>
-          <w:numId w:val="6"/>
-        </w:numPr>
-        <w:rPr>
-          <w:rFonts w:ascii="Arial" w:hAnsi="Arial" w:cs="Arial"/>
-        </w:rPr>
-      </w:pPr>
-      <w:r>
-        <w:rPr>
-          <w:rFonts w:ascii="Arial" w:hAnsi="Arial" w:cs="Arial"/>
-        </w:rPr>
-        <w:t>Confluence Jira für Vorgangssteuerung</w:t>
-      </w:r>
-    </w:p>
-    <w:p>
-      <w:pPr>
-        <w:numPr>
-          <w:ilvl w:val="0"/>
-          <w:numId w:val="6"/>
-        </w:numPr>
-        <w:rPr>
-          <w:rFonts w:ascii="Arial" w:hAnsi="Arial" w:cs="Arial"/>
-        </w:rPr>
-      </w:pPr>
-      <w:r>
-        <w:rPr>
-          <w:rFonts w:ascii="Arial" w:hAnsi="Arial" w:cs="Arial"/>
-        </w:rPr>
-        <w:t>Bugtracking über ClearQuest</w:t>
-      </w:r>
-    </w:p>
-    <w:p>
-      <w:pPr>
-        <w:numPr>
-          <w:ilvl w:val="0"/>
-          <w:numId w:val="6"/>
-        </w:numPr>
-        <w:rPr>
-          <w:rFonts w:ascii="Arial" w:hAnsi="Arial" w:cs="Arial"/>
-        </w:rPr>
-      </w:pPr>
-      <w:r>
-        <w:rPr>
-          <w:rFonts w:ascii="Arial" w:hAnsi="Arial" w:cs="Arial"/>
-        </w:rPr>
         <w:t>Lasttests</w:t>
       </w:r>
     </w:p>
@@ -18936,7 +18910,6 @@
         <w:rPr>
           <w:rFonts w:ascii="Arial" w:hAnsi="Arial" w:cs="Arial"/>
         </w:rPr>
-        <w:lastRenderedPageBreak/>
         <w:t>Generische Umsetzung von MAPP für die Auto Herstellung, Planung und Produktion von BMW Fahrzeugen</w:t>
       </w:r>
     </w:p>
@@ -19075,6 +19048,7 @@
         <w:rPr>
           <w:rFonts w:ascii="Arial" w:hAnsi="Arial" w:cs="Arial"/>
         </w:rPr>
+        <w:lastRenderedPageBreak/>
         <w:t>Kommunikation Test Team</w:t>
       </w:r>
     </w:p>
@@ -20165,126 +20139,126 @@
         <w:rPr>
           <w:rFonts w:ascii="Arial" w:hAnsi="Arial" w:cs="Arial"/>
         </w:rPr>
+        <w:t>Assembling und Deploment mit Maven</w:t>
+      </w:r>
+    </w:p>
+    <w:p>
+      <w:pPr>
+        <w:numPr>
+          <w:ilvl w:val="0"/>
+          <w:numId w:val="10"/>
+        </w:numPr>
+        <w:rPr>
+          <w:rFonts w:ascii="Arial" w:hAnsi="Arial" w:cs="Arial"/>
+        </w:rPr>
+      </w:pPr>
+      <w:r>
+        <w:rPr>
+          <w:rFonts w:ascii="Arial" w:hAnsi="Arial" w:cs="Arial"/>
+        </w:rPr>
+        <w:t>Pflege der Datenbestände in Integration und Entwicklung</w:t>
+      </w:r>
+    </w:p>
+    <w:p>
+      <w:pPr>
+        <w:numPr>
+          <w:ilvl w:val="0"/>
+          <w:numId w:val="10"/>
+        </w:numPr>
+        <w:rPr>
+          <w:rFonts w:ascii="Arial" w:hAnsi="Arial" w:cs="Arial"/>
+        </w:rPr>
+      </w:pPr>
+      <w:r>
+        <w:rPr>
+          <w:rFonts w:ascii="Arial" w:hAnsi="Arial" w:cs="Arial"/>
+        </w:rPr>
+        <w:t>Entwickeln von ORACLE SQL Statements für Abnahme und Produktion</w:t>
+      </w:r>
+    </w:p>
+    <w:p>
+      <w:pPr>
+        <w:numPr>
+          <w:ilvl w:val="0"/>
+          <w:numId w:val="10"/>
+        </w:numPr>
+        <w:rPr>
+          <w:rFonts w:ascii="Arial" w:hAnsi="Arial" w:cs="Arial"/>
+        </w:rPr>
+      </w:pPr>
+      <w:r>
+        <w:rPr>
+          <w:rFonts w:ascii="Arial" w:hAnsi="Arial" w:cs="Arial"/>
+        </w:rPr>
+        <w:t>Definieren von SQL Scripten für DB Übergabe Prozess</w:t>
+      </w:r>
+    </w:p>
+    <w:p>
+      <w:pPr>
+        <w:numPr>
+          <w:ilvl w:val="0"/>
+          <w:numId w:val="10"/>
+        </w:numPr>
+        <w:rPr>
+          <w:rFonts w:ascii="Arial" w:hAnsi="Arial" w:cs="Arial"/>
+        </w:rPr>
+      </w:pPr>
+      <w:r>
+        <w:rPr>
+          <w:rFonts w:ascii="Arial" w:hAnsi="Arial" w:cs="Arial"/>
+        </w:rPr>
+        <w:t>Erstellung von PL/SQL Scripten</w:t>
+      </w:r>
+    </w:p>
+    <w:p>
+      <w:pPr>
+        <w:numPr>
+          <w:ilvl w:val="0"/>
+          <w:numId w:val="10"/>
+        </w:numPr>
+        <w:rPr>
+          <w:rFonts w:ascii="Arial" w:hAnsi="Arial" w:cs="Arial"/>
+        </w:rPr>
+      </w:pPr>
+      <w:r>
+        <w:rPr>
+          <w:rFonts w:ascii="Arial" w:hAnsi="Arial" w:cs="Arial"/>
+        </w:rPr>
+        <w:t>Datei Austauschformate .json und .yml</w:t>
+      </w:r>
+    </w:p>
+    <w:p>
+      <w:pPr>
+        <w:numPr>
+          <w:ilvl w:val="0"/>
+          <w:numId w:val="10"/>
+        </w:numPr>
+        <w:rPr>
+          <w:rFonts w:ascii="Arial" w:hAnsi="Arial" w:cs="Arial"/>
+        </w:rPr>
+      </w:pPr>
+      <w:r>
+        <w:rPr>
+          <w:rFonts w:ascii="Arial" w:hAnsi="Arial" w:cs="Arial"/>
+        </w:rPr>
+        <w:t>Asynchrone Verarbeitung über ONDES und KV-Connect Schnittstelle</w:t>
+      </w:r>
+    </w:p>
+    <w:p>
+      <w:pPr>
+        <w:numPr>
+          <w:ilvl w:val="0"/>
+          <w:numId w:val="10"/>
+        </w:numPr>
+        <w:rPr>
+          <w:rFonts w:ascii="Arial" w:hAnsi="Arial" w:cs="Arial"/>
+        </w:rPr>
+      </w:pPr>
+      <w:r>
+        <w:rPr>
+          <w:rFonts w:ascii="Arial" w:hAnsi="Arial" w:cs="Arial"/>
+        </w:rPr>
         <w:lastRenderedPageBreak/>
-        <w:t>Assembling und Deploment mit Maven</w:t>
-      </w:r>
-    </w:p>
-    <w:p>
-      <w:pPr>
-        <w:numPr>
-          <w:ilvl w:val="0"/>
-          <w:numId w:val="10"/>
-        </w:numPr>
-        <w:rPr>
-          <w:rFonts w:ascii="Arial" w:hAnsi="Arial" w:cs="Arial"/>
-        </w:rPr>
-      </w:pPr>
-      <w:r>
-        <w:rPr>
-          <w:rFonts w:ascii="Arial" w:hAnsi="Arial" w:cs="Arial"/>
-        </w:rPr>
-        <w:t>Pflege der Datenbestände in Integration und Entwicklung</w:t>
-      </w:r>
-    </w:p>
-    <w:p>
-      <w:pPr>
-        <w:numPr>
-          <w:ilvl w:val="0"/>
-          <w:numId w:val="10"/>
-        </w:numPr>
-        <w:rPr>
-          <w:rFonts w:ascii="Arial" w:hAnsi="Arial" w:cs="Arial"/>
-        </w:rPr>
-      </w:pPr>
-      <w:r>
-        <w:rPr>
-          <w:rFonts w:ascii="Arial" w:hAnsi="Arial" w:cs="Arial"/>
-        </w:rPr>
-        <w:t>Entwickeln von ORACLE SQL Statements für Abnahme und Produktion</w:t>
-      </w:r>
-    </w:p>
-    <w:p>
-      <w:pPr>
-        <w:numPr>
-          <w:ilvl w:val="0"/>
-          <w:numId w:val="10"/>
-        </w:numPr>
-        <w:rPr>
-          <w:rFonts w:ascii="Arial" w:hAnsi="Arial" w:cs="Arial"/>
-        </w:rPr>
-      </w:pPr>
-      <w:r>
-        <w:rPr>
-          <w:rFonts w:ascii="Arial" w:hAnsi="Arial" w:cs="Arial"/>
-        </w:rPr>
-        <w:t>Definieren von SQL Scripten für DB Übergabe Prozess</w:t>
-      </w:r>
-    </w:p>
-    <w:p>
-      <w:pPr>
-        <w:numPr>
-          <w:ilvl w:val="0"/>
-          <w:numId w:val="10"/>
-        </w:numPr>
-        <w:rPr>
-          <w:rFonts w:ascii="Arial" w:hAnsi="Arial" w:cs="Arial"/>
-        </w:rPr>
-      </w:pPr>
-      <w:r>
-        <w:rPr>
-          <w:rFonts w:ascii="Arial" w:hAnsi="Arial" w:cs="Arial"/>
-        </w:rPr>
-        <w:t>Erstellung von PL/SQL Scripten</w:t>
-      </w:r>
-    </w:p>
-    <w:p>
-      <w:pPr>
-        <w:numPr>
-          <w:ilvl w:val="0"/>
-          <w:numId w:val="10"/>
-        </w:numPr>
-        <w:rPr>
-          <w:rFonts w:ascii="Arial" w:hAnsi="Arial" w:cs="Arial"/>
-        </w:rPr>
-      </w:pPr>
-      <w:r>
-        <w:rPr>
-          <w:rFonts w:ascii="Arial" w:hAnsi="Arial" w:cs="Arial"/>
-        </w:rPr>
-        <w:t>Datei Austauschformate .json und .yml</w:t>
-      </w:r>
-    </w:p>
-    <w:p>
-      <w:pPr>
-        <w:numPr>
-          <w:ilvl w:val="0"/>
-          <w:numId w:val="10"/>
-        </w:numPr>
-        <w:rPr>
-          <w:rFonts w:ascii="Arial" w:hAnsi="Arial" w:cs="Arial"/>
-        </w:rPr>
-      </w:pPr>
-      <w:r>
-        <w:rPr>
-          <w:rFonts w:ascii="Arial" w:hAnsi="Arial" w:cs="Arial"/>
-        </w:rPr>
-        <w:t>Asynchrone Verarbeitung über ONDES und KV-Connect Schnittstelle</w:t>
-      </w:r>
-    </w:p>
-    <w:p>
-      <w:pPr>
-        <w:numPr>
-          <w:ilvl w:val="0"/>
-          <w:numId w:val="10"/>
-        </w:numPr>
-        <w:rPr>
-          <w:rFonts w:ascii="Arial" w:hAnsi="Arial" w:cs="Arial"/>
-        </w:rPr>
-      </w:pPr>
-      <w:r>
-        <w:rPr>
-          <w:rFonts w:ascii="Arial" w:hAnsi="Arial" w:cs="Arial"/>
-        </w:rPr>
         <w:t>Test Driven Development - TDD</w:t>
       </w:r>
     </w:p>
@@ -21313,6 +21287,7 @@
           <w:sz w:val="28"/>
           <w:szCs w:val="28"/>
         </w:rPr>
+        <w:lastRenderedPageBreak/>
         <w:t>Web Wiki/Community Angeln.de</w:t>
       </w:r>
     </w:p>
@@ -22477,7 +22452,6 @@
         <w:rPr>
           <w:rFonts w:ascii="Arial" w:hAnsi="Arial" w:cs="Arial"/>
         </w:rPr>
-        <w:lastRenderedPageBreak/>
         <w:t>Aufbau eines Angler Verzeichnisses, Angel-Wiki</w:t>
       </w:r>
     </w:p>
@@ -22646,6 +22620,7 @@
         <w:rPr>
           <w:rFonts w:ascii="Arial" w:hAnsi="Arial" w:cs="Arial"/>
         </w:rPr>
+        <w:lastRenderedPageBreak/>
         <w:t>Arbeiten nach einem vorher abgestimmten Designentwurf</w:t>
       </w:r>
     </w:p>
@@ -23753,7 +23728,6 @@
         <w:rPr>
           <w:rFonts w:ascii="Arial" w:hAnsi="Arial" w:cs="Arial"/>
         </w:rPr>
-        <w:lastRenderedPageBreak/>
         <w:t>Lesen und schreiben von HTTP Cookies</w:t>
       </w:r>
     </w:p>
@@ -23908,6 +23882,7 @@
         <w:rPr>
           <w:rFonts w:ascii="Arial" w:hAnsi="Arial" w:cs="Arial"/>
         </w:rPr>
+        <w:lastRenderedPageBreak/>
         <w:t>Wartung der Produktiv-Pattform</w:t>
       </w:r>
     </w:p>
@@ -26172,115 +26147,115 @@
         <w:rPr>
           <w:rFonts w:ascii="Arial" w:hAnsi="Arial" w:cs="Arial"/>
         </w:rPr>
+        <w:t>Konfiguration von ant Scripten die unter LINUX und Windows lauffähig sind</w:t>
+      </w:r>
+    </w:p>
+    <w:p>
+      <w:pPr>
+        <w:widowControl/>
+        <w:numPr>
+          <w:ilvl w:val="0"/>
+          <w:numId w:val="3"/>
+        </w:numPr>
+        <w:rPr>
+          <w:rFonts w:ascii="Arial" w:hAnsi="Arial" w:cs="Arial"/>
+        </w:rPr>
+      </w:pPr>
+      <w:r>
+        <w:rPr>
+          <w:rFonts w:ascii="Arial" w:hAnsi="Arial" w:cs="Arial"/>
+        </w:rPr>
+        <w:t>Erweiterung der Soap Kern Komponente mit neuen Features</w:t>
+      </w:r>
+    </w:p>
+    <w:p>
+      <w:pPr>
+        <w:widowControl/>
+        <w:numPr>
+          <w:ilvl w:val="0"/>
+          <w:numId w:val="3"/>
+        </w:numPr>
+        <w:rPr>
+          <w:rFonts w:ascii="Arial" w:hAnsi="Arial" w:cs="Arial"/>
+        </w:rPr>
+      </w:pPr>
+      <w:r>
+        <w:rPr>
+          <w:rFonts w:ascii="Arial" w:hAnsi="Arial" w:cs="Arial"/>
+        </w:rPr>
+        <w:t>Veröffentlichen der Fearures als Webservice</w:t>
+      </w:r>
+    </w:p>
+    <w:p>
+      <w:pPr>
+        <w:widowControl/>
+        <w:numPr>
+          <w:ilvl w:val="0"/>
+          <w:numId w:val="3"/>
+        </w:numPr>
+        <w:rPr>
+          <w:rFonts w:ascii="Arial" w:hAnsi="Arial" w:cs="Arial"/>
+        </w:rPr>
+      </w:pPr>
+      <w:r>
+        <w:rPr>
+          <w:rFonts w:ascii="Arial" w:hAnsi="Arial" w:cs="Arial"/>
+        </w:rPr>
+        <w:t>Portierung der Codehouse XFire WebService Architektur nach Spring WS bzw. Apache CXF Framework</w:t>
+      </w:r>
+    </w:p>
+    <w:p>
+      <w:pPr>
+        <w:widowControl/>
+        <w:numPr>
+          <w:ilvl w:val="0"/>
+          <w:numId w:val="3"/>
+        </w:numPr>
+        <w:rPr>
+          <w:rFonts w:ascii="Arial" w:hAnsi="Arial" w:cs="Arial"/>
+        </w:rPr>
+      </w:pPr>
+      <w:r>
+        <w:rPr>
+          <w:rFonts w:ascii="Arial" w:hAnsi="Arial" w:cs="Arial"/>
+        </w:rPr>
+        <w:t>Mobile Kommunikation über USSD Service Codes und XML-RPC.</w:t>
+      </w:r>
+    </w:p>
+    <w:p>
+      <w:pPr>
+        <w:widowControl/>
+        <w:numPr>
+          <w:ilvl w:val="0"/>
+          <w:numId w:val="3"/>
+        </w:numPr>
+        <w:rPr>
+          <w:rFonts w:ascii="Arial" w:hAnsi="Arial" w:cs="Arial"/>
+        </w:rPr>
+      </w:pPr>
+      <w:r>
+        <w:rPr>
+          <w:rFonts w:ascii="Arial" w:hAnsi="Arial" w:cs="Arial"/>
+        </w:rPr>
+        <w:t>XSD Schema Definition für automatische Generierung der Model und Soap Klassen</w:t>
+      </w:r>
+    </w:p>
+    <w:p>
+      <w:pPr>
+        <w:widowControl/>
+        <w:numPr>
+          <w:ilvl w:val="0"/>
+          <w:numId w:val="3"/>
+        </w:numPr>
+        <w:rPr>
+          <w:rFonts w:ascii="Arial" w:hAnsi="Arial" w:cs="Arial"/>
+        </w:rPr>
+      </w:pPr>
+      <w:r>
+        <w:rPr>
+          <w:rFonts w:ascii="Arial" w:hAnsi="Arial" w:cs="Arial"/>
+        </w:rPr>
         <w:lastRenderedPageBreak/>
-        <w:t>Konfiguration von ant Scripten die unter LINUX und Windows lauffähig sind</w:t>
-      </w:r>
-    </w:p>
-    <w:p>
-      <w:pPr>
-        <w:widowControl/>
-        <w:numPr>
-          <w:ilvl w:val="0"/>
-          <w:numId w:val="3"/>
-        </w:numPr>
-        <w:rPr>
-          <w:rFonts w:ascii="Arial" w:hAnsi="Arial" w:cs="Arial"/>
-        </w:rPr>
-      </w:pPr>
-      <w:r>
-        <w:rPr>
-          <w:rFonts w:ascii="Arial" w:hAnsi="Arial" w:cs="Arial"/>
-        </w:rPr>
-        <w:t>Erweiterung der Soap Kern Komponente mit neuen Features</w:t>
-      </w:r>
-    </w:p>
-    <w:p>
-      <w:pPr>
-        <w:widowControl/>
-        <w:numPr>
-          <w:ilvl w:val="0"/>
-          <w:numId w:val="3"/>
-        </w:numPr>
-        <w:rPr>
-          <w:rFonts w:ascii="Arial" w:hAnsi="Arial" w:cs="Arial"/>
-        </w:rPr>
-      </w:pPr>
-      <w:r>
-        <w:rPr>
-          <w:rFonts w:ascii="Arial" w:hAnsi="Arial" w:cs="Arial"/>
-        </w:rPr>
-        <w:t>Veröffentlichen der Fearures als Webservice</w:t>
-      </w:r>
-    </w:p>
-    <w:p>
-      <w:pPr>
-        <w:widowControl/>
-        <w:numPr>
-          <w:ilvl w:val="0"/>
-          <w:numId w:val="3"/>
-        </w:numPr>
-        <w:rPr>
-          <w:rFonts w:ascii="Arial" w:hAnsi="Arial" w:cs="Arial"/>
-        </w:rPr>
-      </w:pPr>
-      <w:r>
-        <w:rPr>
-          <w:rFonts w:ascii="Arial" w:hAnsi="Arial" w:cs="Arial"/>
-        </w:rPr>
-        <w:t>Portierung der Codehouse XFire WebService Architektur nach Spring WS bzw. Apache CXF Framework</w:t>
-      </w:r>
-    </w:p>
-    <w:p>
-      <w:pPr>
-        <w:widowControl/>
-        <w:numPr>
-          <w:ilvl w:val="0"/>
-          <w:numId w:val="3"/>
-        </w:numPr>
-        <w:rPr>
-          <w:rFonts w:ascii="Arial" w:hAnsi="Arial" w:cs="Arial"/>
-        </w:rPr>
-      </w:pPr>
-      <w:r>
-        <w:rPr>
-          <w:rFonts w:ascii="Arial" w:hAnsi="Arial" w:cs="Arial"/>
-        </w:rPr>
-        <w:t>Mobile Kommunikation über USSD Service Codes und XML-RPC.</w:t>
-      </w:r>
-    </w:p>
-    <w:p>
-      <w:pPr>
-        <w:widowControl/>
-        <w:numPr>
-          <w:ilvl w:val="0"/>
-          <w:numId w:val="3"/>
-        </w:numPr>
-        <w:rPr>
-          <w:rFonts w:ascii="Arial" w:hAnsi="Arial" w:cs="Arial"/>
-        </w:rPr>
-      </w:pPr>
-      <w:r>
-        <w:rPr>
-          <w:rFonts w:ascii="Arial" w:hAnsi="Arial" w:cs="Arial"/>
-        </w:rPr>
-        <w:t>XSD Schema Definition für automatische Generierung der Model und Soap Klassen</w:t>
-      </w:r>
-    </w:p>
-    <w:p>
-      <w:pPr>
-        <w:widowControl/>
-        <w:numPr>
-          <w:ilvl w:val="0"/>
-          <w:numId w:val="3"/>
-        </w:numPr>
-        <w:rPr>
-          <w:rFonts w:ascii="Arial" w:hAnsi="Arial" w:cs="Arial"/>
-        </w:rPr>
-      </w:pPr>
-      <w:r>
-        <w:rPr>
-          <w:rFonts w:ascii="Arial" w:hAnsi="Arial" w:cs="Arial"/>
-        </w:rPr>
         <w:t>MDA UML Transformation nach XSD</w:t>
       </w:r>
     </w:p>
@@ -27179,135 +27154,135 @@
         <w:rPr>
           <w:rFonts w:ascii="Arial" w:hAnsi="Arial" w:cs="Arial"/>
         </w:rPr>
+        <w:t>Analyse und Design mit UML 2.1</w:t>
+      </w:r>
+    </w:p>
+    <w:p>
+      <w:pPr>
+        <w:widowControl/>
+        <w:numPr>
+          <w:ilvl w:val="0"/>
+          <w:numId w:val="18"/>
+        </w:numPr>
+        <w:rPr>
+          <w:rFonts w:ascii="Arial" w:hAnsi="Arial" w:cs="Arial"/>
+        </w:rPr>
+      </w:pPr>
+      <w:r>
+        <w:rPr>
+          <w:rFonts w:ascii="Arial" w:hAnsi="Arial" w:cs="Arial"/>
+        </w:rPr>
+        <w:t>Anforderungsanalyse und Klärung der Fachlichkeiten mit der Fachabteilung</w:t>
+      </w:r>
+    </w:p>
+    <w:p>
+      <w:pPr>
+        <w:widowControl/>
+        <w:numPr>
+          <w:ilvl w:val="0"/>
+          <w:numId w:val="18"/>
+        </w:numPr>
+        <w:rPr>
+          <w:rFonts w:ascii="Arial" w:hAnsi="Arial" w:cs="Arial"/>
+          <w:lang w:val="en-GB"/>
+        </w:rPr>
+      </w:pPr>
+      <w:r>
+        <w:rPr>
+          <w:rFonts w:ascii="Arial" w:hAnsi="Arial" w:cs="Arial"/>
+          <w:lang w:val="en-GB"/>
+        </w:rPr>
+        <w:t>Use Case Beschreibungen mit CASE Tool MagicDraw</w:t>
+      </w:r>
+    </w:p>
+    <w:p>
+      <w:pPr>
+        <w:widowControl/>
+        <w:numPr>
+          <w:ilvl w:val="0"/>
+          <w:numId w:val="18"/>
+        </w:numPr>
+        <w:rPr>
+          <w:rFonts w:ascii="Arial" w:hAnsi="Arial" w:cs="Arial"/>
+        </w:rPr>
+      </w:pPr>
+      <w:r>
+        <w:rPr>
+          <w:rFonts w:ascii="Arial" w:hAnsi="Arial" w:cs="Arial"/>
+        </w:rPr>
+        <w:t>MDA Ansatz für die Persistierung</w:t>
+      </w:r>
+    </w:p>
+    <w:p>
+      <w:pPr>
+        <w:widowControl/>
+        <w:numPr>
+          <w:ilvl w:val="0"/>
+          <w:numId w:val="18"/>
+        </w:numPr>
+        <w:rPr>
+          <w:rFonts w:ascii="Arial" w:hAnsi="Arial" w:cs="Arial"/>
+        </w:rPr>
+      </w:pPr>
+      <w:r>
+        <w:rPr>
+          <w:rFonts w:ascii="Arial" w:hAnsi="Arial" w:cs="Arial"/>
+        </w:rPr>
+        <w:t>Einsatz eines persistenz Frameworks (Marvin) für die Modellierung der DB</w:t>
+      </w:r>
+    </w:p>
+    <w:p>
+      <w:pPr>
+        <w:widowControl/>
+        <w:numPr>
+          <w:ilvl w:val="0"/>
+          <w:numId w:val="18"/>
+        </w:numPr>
+        <w:rPr>
+          <w:rFonts w:ascii="Arial" w:hAnsi="Arial" w:cs="Arial"/>
+        </w:rPr>
+      </w:pPr>
+      <w:r>
+        <w:rPr>
+          <w:rFonts w:ascii="Arial" w:hAnsi="Arial" w:cs="Arial"/>
+        </w:rPr>
+        <w:t>Modellierung von GUI Workflows mit dem CASE Tool MagicDraw</w:t>
+      </w:r>
+    </w:p>
+    <w:p>
+      <w:pPr>
+        <w:widowControl/>
+        <w:numPr>
+          <w:ilvl w:val="0"/>
+          <w:numId w:val="18"/>
+        </w:numPr>
+        <w:rPr>
+          <w:rFonts w:ascii="Arial" w:hAnsi="Arial" w:cs="Arial"/>
+        </w:rPr>
+      </w:pPr>
+      <w:r>
+        <w:rPr>
+          <w:rFonts w:ascii="Arial" w:hAnsi="Arial" w:cs="Arial"/>
+        </w:rPr>
+        <w:t>Einsatz eines GUI Workflow Frameworks</w:t>
+      </w:r>
+    </w:p>
+    <w:p>
+      <w:pPr>
+        <w:widowControl/>
+        <w:numPr>
+          <w:ilvl w:val="0"/>
+          <w:numId w:val="18"/>
+        </w:numPr>
+        <w:rPr>
+          <w:rFonts w:ascii="Arial" w:hAnsi="Arial" w:cs="Arial"/>
+        </w:rPr>
+      </w:pPr>
+      <w:r>
+        <w:rPr>
+          <w:rFonts w:ascii="Arial" w:hAnsi="Arial" w:cs="Arial"/>
+        </w:rPr>
         <w:lastRenderedPageBreak/>
-        <w:t>Analyse und Design mit UML 2.1</w:t>
-      </w:r>
-    </w:p>
-    <w:p>
-      <w:pPr>
-        <w:widowControl/>
-        <w:numPr>
-          <w:ilvl w:val="0"/>
-          <w:numId w:val="18"/>
-        </w:numPr>
-        <w:rPr>
-          <w:rFonts w:ascii="Arial" w:hAnsi="Arial" w:cs="Arial"/>
-        </w:rPr>
-      </w:pPr>
-      <w:r>
-        <w:rPr>
-          <w:rFonts w:ascii="Arial" w:hAnsi="Arial" w:cs="Arial"/>
-        </w:rPr>
-        <w:t>Anforderungsanalyse und Klärung der Fachlichkeiten mit der Fachabteilung</w:t>
-      </w:r>
-    </w:p>
-    <w:p>
-      <w:pPr>
-        <w:widowControl/>
-        <w:numPr>
-          <w:ilvl w:val="0"/>
-          <w:numId w:val="18"/>
-        </w:numPr>
-        <w:rPr>
-          <w:rFonts w:ascii="Arial" w:hAnsi="Arial" w:cs="Arial"/>
-          <w:lang w:val="en-GB"/>
-        </w:rPr>
-      </w:pPr>
-      <w:r>
-        <w:rPr>
-          <w:rFonts w:ascii="Arial" w:hAnsi="Arial" w:cs="Arial"/>
-          <w:lang w:val="en-GB"/>
-        </w:rPr>
-        <w:t>Use Case Beschreibungen mit CASE Tool MagicDraw</w:t>
-      </w:r>
-    </w:p>
-    <w:p>
-      <w:pPr>
-        <w:widowControl/>
-        <w:numPr>
-          <w:ilvl w:val="0"/>
-          <w:numId w:val="18"/>
-        </w:numPr>
-        <w:rPr>
-          <w:rFonts w:ascii="Arial" w:hAnsi="Arial" w:cs="Arial"/>
-        </w:rPr>
-      </w:pPr>
-      <w:r>
-        <w:rPr>
-          <w:rFonts w:ascii="Arial" w:hAnsi="Arial" w:cs="Arial"/>
-        </w:rPr>
-        <w:t>MDA Ansatz für die Persistierung</w:t>
-      </w:r>
-    </w:p>
-    <w:p>
-      <w:pPr>
-        <w:widowControl/>
-        <w:numPr>
-          <w:ilvl w:val="0"/>
-          <w:numId w:val="18"/>
-        </w:numPr>
-        <w:rPr>
-          <w:rFonts w:ascii="Arial" w:hAnsi="Arial" w:cs="Arial"/>
-        </w:rPr>
-      </w:pPr>
-      <w:r>
-        <w:rPr>
-          <w:rFonts w:ascii="Arial" w:hAnsi="Arial" w:cs="Arial"/>
-        </w:rPr>
-        <w:t>Einsatz eines persistenz Frameworks (Marvin) für die Modellierung der DB</w:t>
-      </w:r>
-    </w:p>
-    <w:p>
-      <w:pPr>
-        <w:widowControl/>
-        <w:numPr>
-          <w:ilvl w:val="0"/>
-          <w:numId w:val="18"/>
-        </w:numPr>
-        <w:rPr>
-          <w:rFonts w:ascii="Arial" w:hAnsi="Arial" w:cs="Arial"/>
-        </w:rPr>
-      </w:pPr>
-      <w:r>
-        <w:rPr>
-          <w:rFonts w:ascii="Arial" w:hAnsi="Arial" w:cs="Arial"/>
-        </w:rPr>
-        <w:t>Modellierung von GUI Workflows mit dem CASE Tool MagicDraw</w:t>
-      </w:r>
-    </w:p>
-    <w:p>
-      <w:pPr>
-        <w:widowControl/>
-        <w:numPr>
-          <w:ilvl w:val="0"/>
-          <w:numId w:val="18"/>
-        </w:numPr>
-        <w:rPr>
-          <w:rFonts w:ascii="Arial" w:hAnsi="Arial" w:cs="Arial"/>
-        </w:rPr>
-      </w:pPr>
-      <w:r>
-        <w:rPr>
-          <w:rFonts w:ascii="Arial" w:hAnsi="Arial" w:cs="Arial"/>
-        </w:rPr>
-        <w:t>Einsatz eines GUI Workflow Frameworks</w:t>
-      </w:r>
-    </w:p>
-    <w:p>
-      <w:pPr>
-        <w:widowControl/>
-        <w:numPr>
-          <w:ilvl w:val="0"/>
-          <w:numId w:val="18"/>
-        </w:numPr>
-        <w:rPr>
-          <w:rFonts w:ascii="Arial" w:hAnsi="Arial" w:cs="Arial"/>
-        </w:rPr>
-      </w:pPr>
-      <w:r>
-        <w:rPr>
-          <w:rFonts w:ascii="Arial" w:hAnsi="Arial" w:cs="Arial"/>
-        </w:rPr>
         <w:t>SWING Masken mit GidBagLayout</w:t>
       </w:r>
     </w:p>
@@ -28361,132 +28336,132 @@
         <w:rPr>
           <w:rFonts w:ascii="Arial" w:hAnsi="Arial" w:cs="Arial"/>
         </w:rPr>
+        <w:t>Vollkommen frei konfigurierbar mit zahlreichen Einstellungen für jedes Gewerbe</w:t>
+      </w:r>
+    </w:p>
+    <w:p>
+      <w:pPr>
+        <w:widowControl/>
+        <w:numPr>
+          <w:ilvl w:val="0"/>
+          <w:numId w:val="20"/>
+        </w:numPr>
+        <w:rPr>
+          <w:rFonts w:ascii="Arial" w:hAnsi="Arial" w:cs="Arial"/>
+        </w:rPr>
+      </w:pPr>
+      <w:r>
+        <w:rPr>
+          <w:rFonts w:ascii="Arial" w:hAnsi="Arial" w:cs="Arial"/>
+        </w:rPr>
+        <w:t>Einsatz von JSPs, Servlets, J2EE</w:t>
+      </w:r>
+    </w:p>
+    <w:p>
+      <w:pPr>
+        <w:widowControl/>
+        <w:numPr>
+          <w:ilvl w:val="0"/>
+          <w:numId w:val="20"/>
+        </w:numPr>
+        <w:rPr>
+          <w:rFonts w:ascii="Arial" w:hAnsi="Arial" w:cs="Arial"/>
+        </w:rPr>
+      </w:pPr>
+      <w:r>
+        <w:rPr>
+          <w:rFonts w:ascii="Arial" w:hAnsi="Arial" w:cs="Arial"/>
+        </w:rPr>
+        <w:t>Präsentationsschicht mit JSF Technologie, Apache MyFaces/Tomahawk</w:t>
+      </w:r>
+    </w:p>
+    <w:p>
+      <w:pPr>
+        <w:widowControl/>
+        <w:numPr>
+          <w:ilvl w:val="0"/>
+          <w:numId w:val="20"/>
+        </w:numPr>
+        <w:rPr>
+          <w:rFonts w:ascii="Arial" w:hAnsi="Arial" w:cs="Arial"/>
+        </w:rPr>
+      </w:pPr>
+      <w:r>
+        <w:rPr>
+          <w:rFonts w:ascii="Arial" w:hAnsi="Arial" w:cs="Arial"/>
+        </w:rPr>
+        <w:t>Clientseitig wird u. a. AJAX als asynchrone Kommunikation Paradigma verwendet</w:t>
+      </w:r>
+    </w:p>
+    <w:p>
+      <w:pPr>
+        <w:numPr>
+          <w:ilvl w:val="0"/>
+          <w:numId w:val="20"/>
+        </w:numPr>
+        <w:rPr>
+          <w:rFonts w:ascii="Arial" w:hAnsi="Arial" w:cs="Arial"/>
+        </w:rPr>
+      </w:pPr>
+      <w:r>
+        <w:rPr>
+          <w:rFonts w:ascii="Arial" w:hAnsi="Arial" w:cs="Arial"/>
+        </w:rPr>
+        <w:t>Objekt Persistierung mit Hibernate</w:t>
+      </w:r>
+    </w:p>
+    <w:p>
+      <w:pPr>
+        <w:widowControl/>
+        <w:numPr>
+          <w:ilvl w:val="0"/>
+          <w:numId w:val="20"/>
+        </w:numPr>
+        <w:rPr>
+          <w:rFonts w:ascii="Arial" w:hAnsi="Arial" w:cs="Arial"/>
+        </w:rPr>
+      </w:pPr>
+      <w:r>
+        <w:rPr>
+          <w:rFonts w:ascii="Arial" w:hAnsi="Arial" w:cs="Arial"/>
+        </w:rPr>
+        <w:t>Axis Web Service JAX-RPC Schnittstelle für B2B SOAP Aufrufe</w:t>
+      </w:r>
+    </w:p>
+    <w:p>
+      <w:pPr>
+        <w:widowControl/>
+        <w:numPr>
+          <w:ilvl w:val="0"/>
+          <w:numId w:val="20"/>
+        </w:numPr>
+        <w:rPr>
+          <w:rFonts w:ascii="Arial" w:hAnsi="Arial" w:cs="Arial"/>
+        </w:rPr>
+      </w:pPr>
+      <w:r>
+        <w:rPr>
+          <w:rFonts w:ascii="Arial" w:hAnsi="Arial" w:cs="Arial"/>
+        </w:rPr>
+        <w:t>Web Anwendung mit Struts und Tiles</w:t>
+      </w:r>
+    </w:p>
+    <w:p>
+      <w:pPr>
+        <w:widowControl/>
+        <w:numPr>
+          <w:ilvl w:val="0"/>
+          <w:numId w:val="20"/>
+        </w:numPr>
+        <w:rPr>
+          <w:rFonts w:ascii="Arial" w:hAnsi="Arial" w:cs="Arial"/>
+        </w:rPr>
+      </w:pPr>
+      <w:r>
+        <w:rPr>
+          <w:rFonts w:ascii="Arial" w:hAnsi="Arial" w:cs="Arial"/>
+        </w:rPr>
         <w:lastRenderedPageBreak/>
-        <w:t>Vollkommen frei konfigurierbar mit zahlreichen Einstellungen für jedes Gewerbe</w:t>
-      </w:r>
-    </w:p>
-    <w:p>
-      <w:pPr>
-        <w:widowControl/>
-        <w:numPr>
-          <w:ilvl w:val="0"/>
-          <w:numId w:val="20"/>
-        </w:numPr>
-        <w:rPr>
-          <w:rFonts w:ascii="Arial" w:hAnsi="Arial" w:cs="Arial"/>
-        </w:rPr>
-      </w:pPr>
-      <w:r>
-        <w:rPr>
-          <w:rFonts w:ascii="Arial" w:hAnsi="Arial" w:cs="Arial"/>
-        </w:rPr>
-        <w:t>Einsatz von JSPs, Servlets, J2EE</w:t>
-      </w:r>
-    </w:p>
-    <w:p>
-      <w:pPr>
-        <w:widowControl/>
-        <w:numPr>
-          <w:ilvl w:val="0"/>
-          <w:numId w:val="20"/>
-        </w:numPr>
-        <w:rPr>
-          <w:rFonts w:ascii="Arial" w:hAnsi="Arial" w:cs="Arial"/>
-        </w:rPr>
-      </w:pPr>
-      <w:r>
-        <w:rPr>
-          <w:rFonts w:ascii="Arial" w:hAnsi="Arial" w:cs="Arial"/>
-        </w:rPr>
-        <w:t>Präsentationsschicht mit JSF Technologie, Apache MyFaces/Tomahawk</w:t>
-      </w:r>
-    </w:p>
-    <w:p>
-      <w:pPr>
-        <w:widowControl/>
-        <w:numPr>
-          <w:ilvl w:val="0"/>
-          <w:numId w:val="20"/>
-        </w:numPr>
-        <w:rPr>
-          <w:rFonts w:ascii="Arial" w:hAnsi="Arial" w:cs="Arial"/>
-        </w:rPr>
-      </w:pPr>
-      <w:r>
-        <w:rPr>
-          <w:rFonts w:ascii="Arial" w:hAnsi="Arial" w:cs="Arial"/>
-        </w:rPr>
-        <w:t>Clientseitig wird u. a. AJAX als asynchrone Kommunikation Paradigma verwendet</w:t>
-      </w:r>
-    </w:p>
-    <w:p>
-      <w:pPr>
-        <w:numPr>
-          <w:ilvl w:val="0"/>
-          <w:numId w:val="20"/>
-        </w:numPr>
-        <w:rPr>
-          <w:rFonts w:ascii="Arial" w:hAnsi="Arial" w:cs="Arial"/>
-        </w:rPr>
-      </w:pPr>
-      <w:r>
-        <w:rPr>
-          <w:rFonts w:ascii="Arial" w:hAnsi="Arial" w:cs="Arial"/>
-        </w:rPr>
-        <w:t>Objekt Persistierung mit Hibernate</w:t>
-      </w:r>
-    </w:p>
-    <w:p>
-      <w:pPr>
-        <w:widowControl/>
-        <w:numPr>
-          <w:ilvl w:val="0"/>
-          <w:numId w:val="20"/>
-        </w:numPr>
-        <w:rPr>
-          <w:rFonts w:ascii="Arial" w:hAnsi="Arial" w:cs="Arial"/>
-        </w:rPr>
-      </w:pPr>
-      <w:r>
-        <w:rPr>
-          <w:rFonts w:ascii="Arial" w:hAnsi="Arial" w:cs="Arial"/>
-        </w:rPr>
-        <w:t>Axis Web Service JAX-RPC Schnittstelle für B2B SOAP Aufrufe</w:t>
-      </w:r>
-    </w:p>
-    <w:p>
-      <w:pPr>
-        <w:widowControl/>
-        <w:numPr>
-          <w:ilvl w:val="0"/>
-          <w:numId w:val="20"/>
-        </w:numPr>
-        <w:rPr>
-          <w:rFonts w:ascii="Arial" w:hAnsi="Arial" w:cs="Arial"/>
-        </w:rPr>
-      </w:pPr>
-      <w:r>
-        <w:rPr>
-          <w:rFonts w:ascii="Arial" w:hAnsi="Arial" w:cs="Arial"/>
-        </w:rPr>
-        <w:t>Web Anwendung mit Struts und Tiles</w:t>
-      </w:r>
-    </w:p>
-    <w:p>
-      <w:pPr>
-        <w:widowControl/>
-        <w:numPr>
-          <w:ilvl w:val="0"/>
-          <w:numId w:val="20"/>
-        </w:numPr>
-        <w:rPr>
-          <w:rFonts w:ascii="Arial" w:hAnsi="Arial" w:cs="Arial"/>
-        </w:rPr>
-      </w:pPr>
-      <w:r>
-        <w:rPr>
-          <w:rFonts w:ascii="Arial" w:hAnsi="Arial" w:cs="Arial"/>
-        </w:rPr>
         <w:t>Apache Commons</w:t>
       </w:r>
     </w:p>
@@ -29579,133 +29554,133 @@
         <w:rPr>
           <w:rFonts w:ascii="Arial" w:hAnsi="Arial" w:cs="Arial"/>
         </w:rPr>
+        <w:t>Design und Analyse mit UML</w:t>
+      </w:r>
+    </w:p>
+    <w:p>
+      <w:pPr>
+        <w:widowControl/>
+        <w:numPr>
+          <w:ilvl w:val="0"/>
+          <w:numId w:val="22"/>
+        </w:numPr>
+        <w:rPr>
+          <w:rFonts w:ascii="Arial" w:hAnsi="Arial" w:cs="Arial"/>
+        </w:rPr>
+      </w:pPr>
+      <w:r>
+        <w:rPr>
+          <w:rFonts w:ascii="Arial" w:hAnsi="Arial" w:cs="Arial"/>
+        </w:rPr>
+        <w:t>J2EE und GoF Design Pattern</w:t>
+      </w:r>
+    </w:p>
+    <w:p>
+      <w:pPr>
+        <w:widowControl/>
+        <w:numPr>
+          <w:ilvl w:val="0"/>
+          <w:numId w:val="22"/>
+        </w:numPr>
+        <w:rPr>
+          <w:rFonts w:ascii="Arial" w:hAnsi="Arial" w:cs="Arial"/>
+        </w:rPr>
+      </w:pPr>
+      <w:r>
+        <w:rPr>
+          <w:rFonts w:ascii="Arial" w:hAnsi="Arial" w:cs="Arial"/>
+        </w:rPr>
+        <w:t>UML für Embedded Systeme</w:t>
+      </w:r>
+    </w:p>
+    <w:p>
+      <w:pPr>
+        <w:widowControl/>
+        <w:numPr>
+          <w:ilvl w:val="0"/>
+          <w:numId w:val="22"/>
+        </w:numPr>
+        <w:rPr>
+          <w:rFonts w:ascii="Arial" w:hAnsi="Arial" w:cs="Arial"/>
+        </w:rPr>
+      </w:pPr>
+      <w:r>
+        <w:rPr>
+          <w:rFonts w:ascii="Arial" w:hAnsi="Arial" w:cs="Arial"/>
+        </w:rPr>
+        <w:t>OOAD, objektorientierte Techniken</w:t>
+      </w:r>
+    </w:p>
+    <w:p>
+      <w:pPr>
+        <w:widowControl/>
+        <w:numPr>
+          <w:ilvl w:val="0"/>
+          <w:numId w:val="22"/>
+        </w:numPr>
+        <w:rPr>
+          <w:rFonts w:ascii="Arial" w:hAnsi="Arial" w:cs="Arial"/>
+        </w:rPr>
+      </w:pPr>
+      <w:r>
+        <w:rPr>
+          <w:rFonts w:ascii="Arial" w:hAnsi="Arial" w:cs="Arial"/>
+        </w:rPr>
+        <w:t>XML und XSLT</w:t>
+      </w:r>
+    </w:p>
+    <w:p>
+      <w:pPr>
+        <w:widowControl/>
+        <w:numPr>
+          <w:ilvl w:val="0"/>
+          <w:numId w:val="22"/>
+        </w:numPr>
+        <w:rPr>
+          <w:rFonts w:ascii="Arial" w:hAnsi="Arial" w:cs="Arial"/>
+        </w:rPr>
+      </w:pPr>
+      <w:r>
+        <w:rPr>
+          <w:rFonts w:ascii="Arial" w:hAnsi="Arial" w:cs="Arial"/>
+        </w:rPr>
+        <w:t>Xalan und Xerces Parser Ereignissteuerungen</w:t>
+      </w:r>
+    </w:p>
+    <w:p>
+      <w:pPr>
+        <w:widowControl/>
+        <w:numPr>
+          <w:ilvl w:val="0"/>
+          <w:numId w:val="22"/>
+        </w:numPr>
+        <w:rPr>
+          <w:rFonts w:ascii="Arial" w:hAnsi="Arial" w:cs="Arial"/>
+        </w:rPr>
+      </w:pPr>
+      <w:r>
+        <w:rPr>
+          <w:rFonts w:ascii="Arial" w:hAnsi="Arial" w:cs="Arial"/>
+        </w:rPr>
+        <w:t>Verbereitungsworkshop auf sämtliche Java Zertifizierungen.</w:t>
+      </w:r>
+    </w:p>
+    <w:p>
+      <w:pPr>
+        <w:widowControl/>
+        <w:numPr>
+          <w:ilvl w:val="0"/>
+          <w:numId w:val="22"/>
+        </w:numPr>
+        <w:rPr>
+          <w:rFonts w:ascii="Arial" w:hAnsi="Arial" w:cs="Arial"/>
+        </w:rPr>
+      </w:pPr>
+      <w:r>
+        <w:rPr>
+          <w:rFonts w:ascii="Arial" w:hAnsi="Arial" w:cs="Arial"/>
+        </w:rPr>
         <w:lastRenderedPageBreak/>
-        <w:t>Design und Analyse mit UML</w:t>
-      </w:r>
-    </w:p>
-    <w:p>
-      <w:pPr>
-        <w:widowControl/>
-        <w:numPr>
-          <w:ilvl w:val="0"/>
-          <w:numId w:val="22"/>
-        </w:numPr>
-        <w:rPr>
-          <w:rFonts w:ascii="Arial" w:hAnsi="Arial" w:cs="Arial"/>
-        </w:rPr>
-      </w:pPr>
-      <w:r>
-        <w:rPr>
-          <w:rFonts w:ascii="Arial" w:hAnsi="Arial" w:cs="Arial"/>
-        </w:rPr>
-        <w:t>J2EE und GoF Design Pattern</w:t>
-      </w:r>
-    </w:p>
-    <w:p>
-      <w:pPr>
-        <w:widowControl/>
-        <w:numPr>
-          <w:ilvl w:val="0"/>
-          <w:numId w:val="22"/>
-        </w:numPr>
-        <w:rPr>
-          <w:rFonts w:ascii="Arial" w:hAnsi="Arial" w:cs="Arial"/>
-        </w:rPr>
-      </w:pPr>
-      <w:r>
-        <w:rPr>
-          <w:rFonts w:ascii="Arial" w:hAnsi="Arial" w:cs="Arial"/>
-        </w:rPr>
-        <w:t>UML für Embedded Systeme</w:t>
-      </w:r>
-    </w:p>
-    <w:p>
-      <w:pPr>
-        <w:widowControl/>
-        <w:numPr>
-          <w:ilvl w:val="0"/>
-          <w:numId w:val="22"/>
-        </w:numPr>
-        <w:rPr>
-          <w:rFonts w:ascii="Arial" w:hAnsi="Arial" w:cs="Arial"/>
-        </w:rPr>
-      </w:pPr>
-      <w:r>
-        <w:rPr>
-          <w:rFonts w:ascii="Arial" w:hAnsi="Arial" w:cs="Arial"/>
-        </w:rPr>
-        <w:t>OOAD, objektorientierte Techniken</w:t>
-      </w:r>
-    </w:p>
-    <w:p>
-      <w:pPr>
-        <w:widowControl/>
-        <w:numPr>
-          <w:ilvl w:val="0"/>
-          <w:numId w:val="22"/>
-        </w:numPr>
-        <w:rPr>
-          <w:rFonts w:ascii="Arial" w:hAnsi="Arial" w:cs="Arial"/>
-        </w:rPr>
-      </w:pPr>
-      <w:r>
-        <w:rPr>
-          <w:rFonts w:ascii="Arial" w:hAnsi="Arial" w:cs="Arial"/>
-        </w:rPr>
-        <w:t>XML und XSLT</w:t>
-      </w:r>
-    </w:p>
-    <w:p>
-      <w:pPr>
-        <w:widowControl/>
-        <w:numPr>
-          <w:ilvl w:val="0"/>
-          <w:numId w:val="22"/>
-        </w:numPr>
-        <w:rPr>
-          <w:rFonts w:ascii="Arial" w:hAnsi="Arial" w:cs="Arial"/>
-        </w:rPr>
-      </w:pPr>
-      <w:r>
-        <w:rPr>
-          <w:rFonts w:ascii="Arial" w:hAnsi="Arial" w:cs="Arial"/>
-        </w:rPr>
-        <w:t>Xalan und Xerces Parser Ereignissteuerungen</w:t>
-      </w:r>
-    </w:p>
-    <w:p>
-      <w:pPr>
-        <w:widowControl/>
-        <w:numPr>
-          <w:ilvl w:val="0"/>
-          <w:numId w:val="22"/>
-        </w:numPr>
-        <w:rPr>
-          <w:rFonts w:ascii="Arial" w:hAnsi="Arial" w:cs="Arial"/>
-        </w:rPr>
-      </w:pPr>
-      <w:r>
-        <w:rPr>
-          <w:rFonts w:ascii="Arial" w:hAnsi="Arial" w:cs="Arial"/>
-        </w:rPr>
-        <w:t>Verbereitungsworkshop auf sämtliche Java Zertifizierungen.</w:t>
-      </w:r>
-    </w:p>
-    <w:p>
-      <w:pPr>
-        <w:widowControl/>
-        <w:numPr>
-          <w:ilvl w:val="0"/>
-          <w:numId w:val="22"/>
-        </w:numPr>
-        <w:rPr>
-          <w:rFonts w:ascii="Arial" w:hAnsi="Arial" w:cs="Arial"/>
-        </w:rPr>
-      </w:pPr>
-      <w:r>
-        <w:rPr>
-          <w:rFonts w:ascii="Arial" w:hAnsi="Arial" w:cs="Arial"/>
-        </w:rPr>
         <w:t>Erstellung von Unterlagen</w:t>
       </w:r>
     </w:p>
@@ -32208,6 +32183,7 @@
         <w:rPr>
           <w:rFonts w:ascii="Arial" w:hAnsi="Arial" w:cs="Arial"/>
         </w:rPr>
+        <w:lastRenderedPageBreak/>
         <w:t>Referenz:</w:t>
       </w:r>
       <w:r>
@@ -33627,133 +33603,133 @@
         <w:rPr>
           <w:rFonts w:ascii="Arial" w:hAnsi="Arial" w:cs="Arial"/>
         </w:rPr>
+        <w:t>Erstellung von ORACLE Datenbankprozeduren.</w:t>
+      </w:r>
+    </w:p>
+    <w:p>
+      <w:pPr>
+        <w:widowControl/>
+        <w:numPr>
+          <w:ilvl w:val="0"/>
+          <w:numId w:val="33"/>
+        </w:numPr>
+        <w:rPr>
+          <w:rFonts w:ascii="Arial" w:hAnsi="Arial" w:cs="Arial"/>
+        </w:rPr>
+      </w:pPr>
+      <w:r>
+        <w:rPr>
+          <w:rFonts w:ascii="Arial" w:hAnsi="Arial" w:cs="Arial"/>
+        </w:rPr>
+        <w:t>Koordination von Projekten.</w:t>
+      </w:r>
+    </w:p>
+    <w:p>
+      <w:pPr>
+        <w:widowControl/>
+        <w:numPr>
+          <w:ilvl w:val="0"/>
+          <w:numId w:val="33"/>
+        </w:numPr>
+        <w:rPr>
+          <w:rFonts w:ascii="Arial" w:hAnsi="Arial" w:cs="Arial"/>
+        </w:rPr>
+      </w:pPr>
+      <w:r>
+        <w:rPr>
+          <w:rFonts w:ascii="Arial" w:hAnsi="Arial" w:cs="Arial"/>
+        </w:rPr>
+        <w:t>Wertpapierverfolgung: Ordereingang, Weiterleitung an Börsen und Protokollierung in ORACLE Datenbanken.</w:t>
+      </w:r>
+    </w:p>
+    <w:p>
+      <w:pPr>
+        <w:widowControl/>
+        <w:numPr>
+          <w:ilvl w:val="0"/>
+          <w:numId w:val="33"/>
+        </w:numPr>
+        <w:rPr>
+          <w:rFonts w:ascii="Arial" w:hAnsi="Arial" w:cs="Arial"/>
+        </w:rPr>
+      </w:pPr>
+      <w:r>
+        <w:rPr>
+          <w:rFonts w:ascii="Arial" w:hAnsi="Arial" w:cs="Arial"/>
+        </w:rPr>
+        <w:t>Erstellung automatisierter Abläufe zur Neuanlage von Kunden verschiedener Mandanten.</w:t>
+      </w:r>
+    </w:p>
+    <w:p>
+      <w:pPr>
+        <w:widowControl/>
+        <w:numPr>
+          <w:ilvl w:val="0"/>
+          <w:numId w:val="33"/>
+        </w:numPr>
+        <w:rPr>
+          <w:rFonts w:ascii="Arial" w:hAnsi="Arial" w:cs="Arial"/>
+        </w:rPr>
+      </w:pPr>
+      <w:r>
+        <w:rPr>
+          <w:rFonts w:ascii="Arial" w:hAnsi="Arial" w:cs="Arial"/>
+        </w:rPr>
+        <w:t>Implementierung und Koordination der Erträgnisaufstellung/Jahressteuerbescheid.</w:t>
+      </w:r>
+    </w:p>
+    <w:p>
+      <w:pPr>
+        <w:widowControl/>
+        <w:numPr>
+          <w:ilvl w:val="0"/>
+          <w:numId w:val="33"/>
+        </w:numPr>
+        <w:rPr>
+          <w:rFonts w:ascii="Arial" w:hAnsi="Arial" w:cs="Arial"/>
+        </w:rPr>
+      </w:pPr>
+      <w:r>
+        <w:rPr>
+          <w:rFonts w:ascii="Arial" w:hAnsi="Arial" w:cs="Arial"/>
+        </w:rPr>
+        <w:t>Objektorientierte Schnittstellenprogrammierung zu BossCube und Xetra.</w:t>
+      </w:r>
+    </w:p>
+    <w:p>
+      <w:pPr>
+        <w:widowControl/>
+        <w:numPr>
+          <w:ilvl w:val="0"/>
+          <w:numId w:val="33"/>
+        </w:numPr>
+        <w:rPr>
+          <w:rFonts w:ascii="Arial" w:hAnsi="Arial" w:cs="Arial"/>
+        </w:rPr>
+      </w:pPr>
+      <w:r>
+        <w:rPr>
+          <w:rFonts w:ascii="Arial" w:hAnsi="Arial" w:cs="Arial"/>
+        </w:rPr>
+        <w:t>Schnittstellenprogrammierung zwischen UNIX und AS400.</w:t>
+      </w:r>
+    </w:p>
+    <w:p>
+      <w:pPr>
+        <w:widowControl/>
+        <w:numPr>
+          <w:ilvl w:val="0"/>
+          <w:numId w:val="33"/>
+        </w:numPr>
+        <w:rPr>
+          <w:rFonts w:ascii="Arial" w:hAnsi="Arial" w:cs="Arial"/>
+        </w:rPr>
+      </w:pPr>
+      <w:r>
+        <w:rPr>
+          <w:rFonts w:ascii="Arial" w:hAnsi="Arial" w:cs="Arial"/>
+        </w:rPr>
         <w:lastRenderedPageBreak/>
-        <w:t>Erstellung von ORACLE Datenbankprozeduren.</w:t>
-      </w:r>
-    </w:p>
-    <w:p>
-      <w:pPr>
-        <w:widowControl/>
-        <w:numPr>
-          <w:ilvl w:val="0"/>
-          <w:numId w:val="33"/>
-        </w:numPr>
-        <w:rPr>
-          <w:rFonts w:ascii="Arial" w:hAnsi="Arial" w:cs="Arial"/>
-        </w:rPr>
-      </w:pPr>
-      <w:r>
-        <w:rPr>
-          <w:rFonts w:ascii="Arial" w:hAnsi="Arial" w:cs="Arial"/>
-        </w:rPr>
-        <w:t>Koordination von Projekten.</w:t>
-      </w:r>
-    </w:p>
-    <w:p>
-      <w:pPr>
-        <w:widowControl/>
-        <w:numPr>
-          <w:ilvl w:val="0"/>
-          <w:numId w:val="33"/>
-        </w:numPr>
-        <w:rPr>
-          <w:rFonts w:ascii="Arial" w:hAnsi="Arial" w:cs="Arial"/>
-        </w:rPr>
-      </w:pPr>
-      <w:r>
-        <w:rPr>
-          <w:rFonts w:ascii="Arial" w:hAnsi="Arial" w:cs="Arial"/>
-        </w:rPr>
-        <w:t>Wertpapierverfolgung: Ordereingang, Weiterleitung an Börsen und Protokollierung in ORACLE Datenbanken.</w:t>
-      </w:r>
-    </w:p>
-    <w:p>
-      <w:pPr>
-        <w:widowControl/>
-        <w:numPr>
-          <w:ilvl w:val="0"/>
-          <w:numId w:val="33"/>
-        </w:numPr>
-        <w:rPr>
-          <w:rFonts w:ascii="Arial" w:hAnsi="Arial" w:cs="Arial"/>
-        </w:rPr>
-      </w:pPr>
-      <w:r>
-        <w:rPr>
-          <w:rFonts w:ascii="Arial" w:hAnsi="Arial" w:cs="Arial"/>
-        </w:rPr>
-        <w:t>Erstellung automatisierter Abläufe zur Neuanlage von Kunden verschiedener Mandanten.</w:t>
-      </w:r>
-    </w:p>
-    <w:p>
-      <w:pPr>
-        <w:widowControl/>
-        <w:numPr>
-          <w:ilvl w:val="0"/>
-          <w:numId w:val="33"/>
-        </w:numPr>
-        <w:rPr>
-          <w:rFonts w:ascii="Arial" w:hAnsi="Arial" w:cs="Arial"/>
-        </w:rPr>
-      </w:pPr>
-      <w:r>
-        <w:rPr>
-          <w:rFonts w:ascii="Arial" w:hAnsi="Arial" w:cs="Arial"/>
-        </w:rPr>
-        <w:t>Implementierung und Koordination der Erträgnisaufstellung/Jahressteuerbescheid.</w:t>
-      </w:r>
-    </w:p>
-    <w:p>
-      <w:pPr>
-        <w:widowControl/>
-        <w:numPr>
-          <w:ilvl w:val="0"/>
-          <w:numId w:val="33"/>
-        </w:numPr>
-        <w:rPr>
-          <w:rFonts w:ascii="Arial" w:hAnsi="Arial" w:cs="Arial"/>
-        </w:rPr>
-      </w:pPr>
-      <w:r>
-        <w:rPr>
-          <w:rFonts w:ascii="Arial" w:hAnsi="Arial" w:cs="Arial"/>
-        </w:rPr>
-        <w:t>Objektorientierte Schnittstellenprogrammierung zu BossCube und Xetra.</w:t>
-      </w:r>
-    </w:p>
-    <w:p>
-      <w:pPr>
-        <w:widowControl/>
-        <w:numPr>
-          <w:ilvl w:val="0"/>
-          <w:numId w:val="33"/>
-        </w:numPr>
-        <w:rPr>
-          <w:rFonts w:ascii="Arial" w:hAnsi="Arial" w:cs="Arial"/>
-        </w:rPr>
-      </w:pPr>
-      <w:r>
-        <w:rPr>
-          <w:rFonts w:ascii="Arial" w:hAnsi="Arial" w:cs="Arial"/>
-        </w:rPr>
-        <w:t>Schnittstellenprogrammierung zwischen UNIX und AS400.</w:t>
-      </w:r>
-    </w:p>
-    <w:p>
-      <w:pPr>
-        <w:widowControl/>
-        <w:numPr>
-          <w:ilvl w:val="0"/>
-          <w:numId w:val="33"/>
-        </w:numPr>
-        <w:rPr>
-          <w:rFonts w:ascii="Arial" w:hAnsi="Arial" w:cs="Arial"/>
-        </w:rPr>
-      </w:pPr>
-      <w:r>
-        <w:rPr>
-          <w:rFonts w:ascii="Arial" w:hAnsi="Arial" w:cs="Arial"/>
-        </w:rPr>
         <w:t>Objektorientierte Programmierung von Wertpapier-Erfassungsmasken.</w:t>
       </w:r>
     </w:p>
@@ -35014,7 +34990,6 @@
         <w:rPr>
           <w:rFonts w:ascii="Arial" w:hAnsi="Arial" w:cs="Arial"/>
         </w:rPr>
-        <w:lastRenderedPageBreak/>
         <w:t>Implementierung der Regeln bzw. Vergabekriterien zum Kredit Scoring.</w:t>
       </w:r>
     </w:p>
@@ -36981,6 +36956,7 @@
         <w:rPr>
           <w:rFonts w:ascii="Arial" w:hAnsi="Arial" w:cs="Arial"/>
         </w:rPr>
+        <w:lastRenderedPageBreak/>
         <w:t>Kundenbesuche und Abklärung.</w:t>
       </w:r>
     </w:p>
@@ -38356,7 +38332,6 @@
         <w:rPr>
           <w:rFonts w:ascii="Arial" w:hAnsi="Arial" w:cs="Arial"/>
         </w:rPr>
-        <w:lastRenderedPageBreak/>
         <w:t>Fröschle.</w:t>
       </w:r>
     </w:p>
@@ -38631,6 +38606,7 @@
         <w:rPr>
           <w:rFonts w:ascii="Arial" w:hAnsi="Arial" w:cs="Arial"/>
         </w:rPr>
+        <w:lastRenderedPageBreak/>
         <w:t>Entwicklung der Client/Server Applikation.</w:t>
       </w:r>
     </w:p>

</xml_diff>